<commit_message>
Updated Report to finish it
</commit_message>
<xml_diff>
--- a/Documents/Final_Report_Rough_Draft.docx
+++ b/Documents/Final_Report_Rough_Draft.docx
@@ -4341,6 +4341,77 @@
       <w:r>
         <w:rPr>
           <w:rFonts w:ascii="Segoe UI" w:eastAsia="Times New Roman" w:hAnsi="Segoe UI" w:cs="Segoe UI"/>
+          <w:noProof/>
+          <w:color w:val="000000" w:themeColor="text1"/>
+          <w:kern w:val="0"/>
+        </w:rPr>
+        <w:drawing>
+          <wp:anchor distT="0" distB="0" distL="114300" distR="114300" simplePos="0" relativeHeight="251660288" behindDoc="0" locked="0" layoutInCell="1" allowOverlap="1" wp14:anchorId="02EA6202" wp14:editId="5A1DFA36">
+            <wp:simplePos x="0" y="0"/>
+            <wp:positionH relativeFrom="column">
+              <wp:posOffset>4285941</wp:posOffset>
+            </wp:positionH>
+            <wp:positionV relativeFrom="paragraph">
+              <wp:posOffset>13943</wp:posOffset>
+            </wp:positionV>
+            <wp:extent cx="1409350" cy="3049279"/>
+            <wp:effectExtent l="0" t="0" r="635" b="0"/>
+            <wp:wrapThrough wrapText="bothSides">
+              <wp:wrapPolygon edited="0">
+                <wp:start x="0" y="0"/>
+                <wp:lineTo x="0" y="21501"/>
+                <wp:lineTo x="21415" y="21501"/>
+                <wp:lineTo x="21415" y="0"/>
+                <wp:lineTo x="0" y="0"/>
+              </wp:wrapPolygon>
+            </wp:wrapThrough>
+            <wp:docPr id="1011960753" name="Picture 2" descr="A screenshot of a login screen&#10;&#10;AI-generated content may be incorrect."/>
+            <wp:cNvGraphicFramePr>
+              <a:graphicFrameLocks xmlns:a="http://schemas.openxmlformats.org/drawingml/2006/main" noChangeAspect="1"/>
+            </wp:cNvGraphicFramePr>
+            <a:graphic xmlns:a="http://schemas.openxmlformats.org/drawingml/2006/main">
+              <a:graphicData uri="http://schemas.openxmlformats.org/drawingml/2006/picture">
+                <pic:pic xmlns:pic="http://schemas.openxmlformats.org/drawingml/2006/picture">
+                  <pic:nvPicPr>
+                    <pic:cNvPr id="1011960753" name="Picture 2" descr="A screenshot of a login screen&#10;&#10;AI-generated content may be incorrect."/>
+                    <pic:cNvPicPr/>
+                  </pic:nvPicPr>
+                  <pic:blipFill>
+                    <a:blip r:embed="rId13" cstate="print">
+                      <a:extLst>
+                        <a:ext uri="{28A0092B-C50C-407E-A947-70E740481C1C}">
+                          <a14:useLocalDpi xmlns:a14="http://schemas.microsoft.com/office/drawing/2010/main" val="0"/>
+                        </a:ext>
+                      </a:extLst>
+                    </a:blip>
+                    <a:stretch>
+                      <a:fillRect/>
+                    </a:stretch>
+                  </pic:blipFill>
+                  <pic:spPr>
+                    <a:xfrm>
+                      <a:off x="0" y="0"/>
+                      <a:ext cx="1409350" cy="3049279"/>
+                    </a:xfrm>
+                    <a:prstGeom prst="rect">
+                      <a:avLst/>
+                    </a:prstGeom>
+                  </pic:spPr>
+                </pic:pic>
+              </a:graphicData>
+            </a:graphic>
+            <wp14:sizeRelH relativeFrom="page">
+              <wp14:pctWidth>0</wp14:pctWidth>
+            </wp14:sizeRelH>
+            <wp14:sizeRelV relativeFrom="page">
+              <wp14:pctHeight>0</wp14:pctHeight>
+            </wp14:sizeRelV>
+          </wp:anchor>
+        </w:drawing>
+      </w:r>
+      <w:r>
+        <w:rPr>
+          <w:rFonts w:ascii="Segoe UI" w:eastAsia="Times New Roman" w:hAnsi="Segoe UI" w:cs="Segoe UI"/>
           <w:b/>
           <w:bCs/>
           <w:color w:val="000000" w:themeColor="text1"/>
@@ -4417,14 +4488,125 @@
     </w:p>
     <w:p>
       <w:pPr>
+        <w:spacing w:beforeAutospacing="1" w:after="0" w:afterAutospacing="1" w:line="240" w:lineRule="auto"/>
+        <w:rPr>
+          <w:rFonts w:ascii="Segoe UI" w:eastAsia="Times New Roman" w:hAnsi="Segoe UI" w:cs="Segoe UI"/>
+          <w:color w:val="000000" w:themeColor="text1"/>
+          <w:kern w:val="0"/>
+          <w14:ligatures w14:val="none"/>
+        </w:rPr>
+      </w:pPr>
+    </w:p>
+    <w:p>
+      <w:pPr>
         <w:spacing w:before="240" w:after="240" w:line="240" w:lineRule="auto"/>
         <w:rPr>
           <w:rFonts w:ascii="Segoe UI" w:eastAsia="Times New Roman" w:hAnsi="Segoe UI" w:cs="Segoe UI"/>
-          <w:color w:val="000000" w:themeColor="text1"/>
-          <w:kern w:val="0"/>
-          <w14:ligatures w14:val="none"/>
-        </w:rPr>
-      </w:pPr>
+          <w:b/>
+          <w:bCs/>
+          <w:color w:val="000000" w:themeColor="text1"/>
+          <w:kern w:val="0"/>
+          <w14:ligatures w14:val="none"/>
+        </w:rPr>
+      </w:pPr>
+    </w:p>
+    <w:p>
+      <w:pPr>
+        <w:spacing w:before="240" w:after="240" w:line="240" w:lineRule="auto"/>
+        <w:rPr>
+          <w:rFonts w:ascii="Segoe UI" w:eastAsia="Times New Roman" w:hAnsi="Segoe UI" w:cs="Segoe UI"/>
+          <w:b/>
+          <w:bCs/>
+          <w:color w:val="000000" w:themeColor="text1"/>
+          <w:kern w:val="0"/>
+          <w14:ligatures w14:val="none"/>
+        </w:rPr>
+      </w:pPr>
+    </w:p>
+    <w:p>
+      <w:pPr>
+        <w:spacing w:before="240" w:after="240" w:line="240" w:lineRule="auto"/>
+        <w:rPr>
+          <w:rFonts w:ascii="Segoe UI" w:eastAsia="Times New Roman" w:hAnsi="Segoe UI" w:cs="Segoe UI"/>
+          <w:b/>
+          <w:bCs/>
+          <w:color w:val="000000" w:themeColor="text1"/>
+          <w:kern w:val="0"/>
+          <w14:ligatures w14:val="none"/>
+        </w:rPr>
+      </w:pPr>
+      <w:r>
+        <w:rPr>
+          <w:rFonts w:ascii="Segoe UI" w:eastAsia="Times New Roman" w:hAnsi="Segoe UI" w:cs="Segoe UI"/>
+          <w:noProof/>
+          <w:color w:val="000000" w:themeColor="text1"/>
+          <w:kern w:val="0"/>
+        </w:rPr>
+        <w:lastRenderedPageBreak/>
+        <w:drawing>
+          <wp:anchor distT="0" distB="0" distL="114300" distR="114300" simplePos="0" relativeHeight="251661312" behindDoc="0" locked="0" layoutInCell="1" allowOverlap="1" wp14:anchorId="7D94B445" wp14:editId="0E9B598F">
+            <wp:simplePos x="0" y="0"/>
+            <wp:positionH relativeFrom="column">
+              <wp:posOffset>4353887</wp:posOffset>
+            </wp:positionH>
+            <wp:positionV relativeFrom="paragraph">
+              <wp:posOffset>351</wp:posOffset>
+            </wp:positionV>
+            <wp:extent cx="1538174" cy="3328319"/>
+            <wp:effectExtent l="0" t="0" r="0" b="0"/>
+            <wp:wrapThrough wrapText="bothSides">
+              <wp:wrapPolygon edited="0">
+                <wp:start x="0" y="0"/>
+                <wp:lineTo x="0" y="21513"/>
+                <wp:lineTo x="21404" y="21513"/>
+                <wp:lineTo x="21404" y="0"/>
+                <wp:lineTo x="0" y="0"/>
+              </wp:wrapPolygon>
+            </wp:wrapThrough>
+            <wp:docPr id="810170718" name="Picture 3" descr="A screenshot of a login form&#10;&#10;AI-generated content may be incorrect."/>
+            <wp:cNvGraphicFramePr>
+              <a:graphicFrameLocks xmlns:a="http://schemas.openxmlformats.org/drawingml/2006/main" noChangeAspect="1"/>
+            </wp:cNvGraphicFramePr>
+            <a:graphic xmlns:a="http://schemas.openxmlformats.org/drawingml/2006/main">
+              <a:graphicData uri="http://schemas.openxmlformats.org/drawingml/2006/picture">
+                <pic:pic xmlns:pic="http://schemas.openxmlformats.org/drawingml/2006/picture">
+                  <pic:nvPicPr>
+                    <pic:cNvPr id="810170718" name="Picture 3" descr="A screenshot of a login form&#10;&#10;AI-generated content may be incorrect."/>
+                    <pic:cNvPicPr/>
+                  </pic:nvPicPr>
+                  <pic:blipFill>
+                    <a:blip r:embed="rId14" cstate="print">
+                      <a:extLst>
+                        <a:ext uri="{28A0092B-C50C-407E-A947-70E740481C1C}">
+                          <a14:useLocalDpi xmlns:a14="http://schemas.microsoft.com/office/drawing/2010/main" val="0"/>
+                        </a:ext>
+                      </a:extLst>
+                    </a:blip>
+                    <a:stretch>
+                      <a:fillRect/>
+                    </a:stretch>
+                  </pic:blipFill>
+                  <pic:spPr>
+                    <a:xfrm>
+                      <a:off x="0" y="0"/>
+                      <a:ext cx="1542125" cy="3336867"/>
+                    </a:xfrm>
+                    <a:prstGeom prst="rect">
+                      <a:avLst/>
+                    </a:prstGeom>
+                  </pic:spPr>
+                </pic:pic>
+              </a:graphicData>
+            </a:graphic>
+            <wp14:sizeRelH relativeFrom="page">
+              <wp14:pctWidth>0</wp14:pctWidth>
+            </wp14:sizeRelH>
+            <wp14:sizeRelV relativeFrom="page">
+              <wp14:pctHeight>0</wp14:pctHeight>
+            </wp14:sizeRelV>
+          </wp:anchor>
+        </w:drawing>
+      </w:r>
       <w:r>
         <w:rPr>
           <w:rFonts w:ascii="Segoe UI" w:eastAsia="Times New Roman" w:hAnsi="Segoe UI" w:cs="Segoe UI"/>
@@ -4496,6 +4678,226 @@
           <w14:ligatures w14:val="none"/>
         </w:rPr>
       </w:pPr>
+    </w:p>
+    <w:p>
+      <w:pPr>
+        <w:spacing w:before="240" w:after="240" w:line="240" w:lineRule="auto"/>
+        <w:rPr>
+          <w:rFonts w:ascii="Segoe UI" w:eastAsia="Times New Roman" w:hAnsi="Segoe UI" w:cs="Segoe UI"/>
+          <w:b/>
+          <w:bCs/>
+          <w:color w:val="000000" w:themeColor="text1"/>
+          <w:kern w:val="0"/>
+          <w14:ligatures w14:val="none"/>
+        </w:rPr>
+      </w:pPr>
+    </w:p>
+    <w:p>
+      <w:pPr>
+        <w:spacing w:before="240" w:after="240" w:line="240" w:lineRule="auto"/>
+        <w:rPr>
+          <w:rFonts w:ascii="Segoe UI" w:eastAsia="Times New Roman" w:hAnsi="Segoe UI" w:cs="Segoe UI"/>
+          <w:b/>
+          <w:bCs/>
+          <w:color w:val="000000" w:themeColor="text1"/>
+          <w:kern w:val="0"/>
+          <w14:ligatures w14:val="none"/>
+        </w:rPr>
+      </w:pPr>
+    </w:p>
+    <w:p>
+      <w:pPr>
+        <w:spacing w:before="240" w:after="240" w:line="240" w:lineRule="auto"/>
+        <w:rPr>
+          <w:rFonts w:ascii="Segoe UI" w:eastAsia="Times New Roman" w:hAnsi="Segoe UI" w:cs="Segoe UI"/>
+          <w:b/>
+          <w:bCs/>
+          <w:color w:val="000000" w:themeColor="text1"/>
+          <w:kern w:val="0"/>
+          <w14:ligatures w14:val="none"/>
+        </w:rPr>
+      </w:pPr>
+    </w:p>
+    <w:p>
+      <w:pPr>
+        <w:spacing w:before="240" w:after="240" w:line="240" w:lineRule="auto"/>
+        <w:rPr>
+          <w:rFonts w:ascii="Segoe UI" w:eastAsia="Times New Roman" w:hAnsi="Segoe UI" w:cs="Segoe UI"/>
+          <w:b/>
+          <w:bCs/>
+          <w:color w:val="000000" w:themeColor="text1"/>
+          <w:kern w:val="0"/>
+          <w14:ligatures w14:val="none"/>
+        </w:rPr>
+      </w:pPr>
+    </w:p>
+    <w:p>
+      <w:pPr>
+        <w:spacing w:before="240" w:after="240" w:line="240" w:lineRule="auto"/>
+        <w:rPr>
+          <w:rFonts w:ascii="Segoe UI" w:eastAsia="Times New Roman" w:hAnsi="Segoe UI" w:cs="Segoe UI"/>
+          <w:b/>
+          <w:bCs/>
+          <w:color w:val="000000" w:themeColor="text1"/>
+          <w:kern w:val="0"/>
+          <w14:ligatures w14:val="none"/>
+        </w:rPr>
+      </w:pPr>
+    </w:p>
+    <w:p>
+      <w:pPr>
+        <w:spacing w:before="240" w:after="240" w:line="240" w:lineRule="auto"/>
+        <w:rPr>
+          <w:rFonts w:ascii="Segoe UI" w:eastAsia="Times New Roman" w:hAnsi="Segoe UI" w:cs="Segoe UI"/>
+          <w:b/>
+          <w:bCs/>
+          <w:color w:val="000000" w:themeColor="text1"/>
+          <w:kern w:val="0"/>
+          <w14:ligatures w14:val="none"/>
+        </w:rPr>
+      </w:pPr>
+      <w:r>
+        <w:rPr>
+          <w:rFonts w:ascii="Segoe UI" w:eastAsia="Times New Roman" w:hAnsi="Segoe UI" w:cs="Segoe UI"/>
+          <w:noProof/>
+          <w:color w:val="000000" w:themeColor="text1"/>
+          <w:kern w:val="0"/>
+        </w:rPr>
+        <w:drawing>
+          <wp:anchor distT="0" distB="0" distL="114300" distR="114300" simplePos="0" relativeHeight="251662336" behindDoc="0" locked="0" layoutInCell="1" allowOverlap="1" wp14:anchorId="3CB56FDE" wp14:editId="38C3E9C1">
+            <wp:simplePos x="0" y="0"/>
+            <wp:positionH relativeFrom="column">
+              <wp:posOffset>4445635</wp:posOffset>
+            </wp:positionH>
+            <wp:positionV relativeFrom="paragraph">
+              <wp:posOffset>40640</wp:posOffset>
+            </wp:positionV>
+            <wp:extent cx="1519555" cy="3287395"/>
+            <wp:effectExtent l="0" t="0" r="4445" b="1905"/>
+            <wp:wrapThrough wrapText="bothSides">
+              <wp:wrapPolygon edited="0">
+                <wp:start x="0" y="0"/>
+                <wp:lineTo x="0" y="21529"/>
+                <wp:lineTo x="21483" y="21529"/>
+                <wp:lineTo x="21483" y="0"/>
+                <wp:lineTo x="0" y="0"/>
+              </wp:wrapPolygon>
+            </wp:wrapThrough>
+            <wp:docPr id="466385197" name="Picture 5" descr="A screenshot of a login&#10;&#10;AI-generated content may be incorrect."/>
+            <wp:cNvGraphicFramePr>
+              <a:graphicFrameLocks xmlns:a="http://schemas.openxmlformats.org/drawingml/2006/main" noChangeAspect="1"/>
+            </wp:cNvGraphicFramePr>
+            <a:graphic xmlns:a="http://schemas.openxmlformats.org/drawingml/2006/main">
+              <a:graphicData uri="http://schemas.openxmlformats.org/drawingml/2006/picture">
+                <pic:pic xmlns:pic="http://schemas.openxmlformats.org/drawingml/2006/picture">
+                  <pic:nvPicPr>
+                    <pic:cNvPr id="466385197" name="Picture 5" descr="A screenshot of a login&#10;&#10;AI-generated content may be incorrect."/>
+                    <pic:cNvPicPr/>
+                  </pic:nvPicPr>
+                  <pic:blipFill>
+                    <a:blip r:embed="rId15" cstate="print">
+                      <a:extLst>
+                        <a:ext uri="{28A0092B-C50C-407E-A947-70E740481C1C}">
+                          <a14:useLocalDpi xmlns:a14="http://schemas.microsoft.com/office/drawing/2010/main" val="0"/>
+                        </a:ext>
+                      </a:extLst>
+                    </a:blip>
+                    <a:stretch>
+                      <a:fillRect/>
+                    </a:stretch>
+                  </pic:blipFill>
+                  <pic:spPr>
+                    <a:xfrm>
+                      <a:off x="0" y="0"/>
+                      <a:ext cx="1519555" cy="3287395"/>
+                    </a:xfrm>
+                    <a:prstGeom prst="rect">
+                      <a:avLst/>
+                    </a:prstGeom>
+                  </pic:spPr>
+                </pic:pic>
+              </a:graphicData>
+            </a:graphic>
+            <wp14:sizeRelH relativeFrom="page">
+              <wp14:pctWidth>0</wp14:pctWidth>
+            </wp14:sizeRelH>
+            <wp14:sizeRelV relativeFrom="page">
+              <wp14:pctHeight>0</wp14:pctHeight>
+            </wp14:sizeRelV>
+          </wp:anchor>
+        </w:drawing>
+      </w:r>
+      <w:r>
+        <w:rPr>
+          <w:rFonts w:ascii="Segoe UI" w:eastAsia="Times New Roman" w:hAnsi="Segoe UI" w:cs="Segoe UI"/>
+          <w:noProof/>
+          <w:color w:val="000000" w:themeColor="text1"/>
+          <w:kern w:val="0"/>
+        </w:rPr>
+        <w:drawing>
+          <wp:anchor distT="0" distB="0" distL="114300" distR="114300" simplePos="0" relativeHeight="251663360" behindDoc="0" locked="0" layoutInCell="1" allowOverlap="1" wp14:anchorId="436518E9" wp14:editId="12831C4F">
+            <wp:simplePos x="0" y="0"/>
+            <wp:positionH relativeFrom="column">
+              <wp:posOffset>2709545</wp:posOffset>
+            </wp:positionH>
+            <wp:positionV relativeFrom="paragraph">
+              <wp:posOffset>40599</wp:posOffset>
+            </wp:positionV>
+            <wp:extent cx="1519555" cy="3288030"/>
+            <wp:effectExtent l="0" t="0" r="4445" b="1270"/>
+            <wp:wrapThrough wrapText="bothSides">
+              <wp:wrapPolygon edited="0">
+                <wp:start x="0" y="0"/>
+                <wp:lineTo x="0" y="21525"/>
+                <wp:lineTo x="21483" y="21525"/>
+                <wp:lineTo x="21483" y="0"/>
+                <wp:lineTo x="0" y="0"/>
+              </wp:wrapPolygon>
+            </wp:wrapThrough>
+            <wp:docPr id="281085455" name="Picture 4" descr="A screenshot of a login&#10;&#10;AI-generated content may be incorrect."/>
+            <wp:cNvGraphicFramePr>
+              <a:graphicFrameLocks xmlns:a="http://schemas.openxmlformats.org/drawingml/2006/main" noChangeAspect="1"/>
+            </wp:cNvGraphicFramePr>
+            <a:graphic xmlns:a="http://schemas.openxmlformats.org/drawingml/2006/main">
+              <a:graphicData uri="http://schemas.openxmlformats.org/drawingml/2006/picture">
+                <pic:pic xmlns:pic="http://schemas.openxmlformats.org/drawingml/2006/picture">
+                  <pic:nvPicPr>
+                    <pic:cNvPr id="281085455" name="Picture 4" descr="A screenshot of a login&#10;&#10;AI-generated content may be incorrect."/>
+                    <pic:cNvPicPr/>
+                  </pic:nvPicPr>
+                  <pic:blipFill>
+                    <a:blip r:embed="rId16" cstate="print">
+                      <a:extLst>
+                        <a:ext uri="{28A0092B-C50C-407E-A947-70E740481C1C}">
+                          <a14:useLocalDpi xmlns:a14="http://schemas.microsoft.com/office/drawing/2010/main" val="0"/>
+                        </a:ext>
+                      </a:extLst>
+                    </a:blip>
+                    <a:stretch>
+                      <a:fillRect/>
+                    </a:stretch>
+                  </pic:blipFill>
+                  <pic:spPr>
+                    <a:xfrm>
+                      <a:off x="0" y="0"/>
+                      <a:ext cx="1519555" cy="3288030"/>
+                    </a:xfrm>
+                    <a:prstGeom prst="rect">
+                      <a:avLst/>
+                    </a:prstGeom>
+                  </pic:spPr>
+                </pic:pic>
+              </a:graphicData>
+            </a:graphic>
+            <wp14:sizeRelH relativeFrom="page">
+              <wp14:pctWidth>0</wp14:pctWidth>
+            </wp14:sizeRelH>
+            <wp14:sizeRelV relativeFrom="page">
+              <wp14:pctHeight>0</wp14:pctHeight>
+            </wp14:sizeRelV>
+          </wp:anchor>
+        </w:drawing>
+      </w:r>
       <w:r>
         <w:rPr>
           <w:rFonts w:ascii="Segoe UI" w:eastAsia="Times New Roman" w:hAnsi="Segoe UI" w:cs="Segoe UI"/>
@@ -4525,7 +4927,6 @@
           <w:kern w:val="0"/>
           <w14:ligatures w14:val="none"/>
         </w:rPr>
-        <w:lastRenderedPageBreak/>
         <w:t>The purpose of this file is to p</w:t>
       </w:r>
       <w:r>
@@ -4602,616 +5003,11 @@
           <w:bCs/>
           <w:color w:val="000000" w:themeColor="text1"/>
           <w:kern w:val="0"/>
-          <w14:ligatures w14:val="none"/>
-        </w:rPr>
-      </w:pPr>
-      <w:r>
-        <w:rPr>
-          <w:rFonts w:ascii="Segoe UI" w:eastAsia="Times New Roman" w:hAnsi="Segoe UI" w:cs="Segoe UI"/>
-          <w:b/>
-          <w:bCs/>
-          <w:color w:val="000000" w:themeColor="text1"/>
-          <w:kern w:val="0"/>
           <w:sz w:val="28"/>
           <w:szCs w:val="28"/>
           <w14:ligatures w14:val="none"/>
         </w:rPr>
-        <w:t>Administrative and Reporting Pages</w:t>
-      </w:r>
-    </w:p>
-    <w:p>
-      <w:pPr>
-        <w:spacing w:after="240" w:line="240" w:lineRule="auto"/>
-        <w:rPr>
-          <w:rFonts w:ascii="Segoe UI" w:eastAsia="Times New Roman" w:hAnsi="Segoe UI" w:cs="Segoe UI"/>
-          <w:color w:val="000000" w:themeColor="text1"/>
-          <w:kern w:val="0"/>
-          <w14:ligatures w14:val="none"/>
-        </w:rPr>
-      </w:pPr>
-      <w:r>
-        <w:rPr>
-          <w:rFonts w:ascii="Segoe UI" w:eastAsia="Times New Roman" w:hAnsi="Segoe UI" w:cs="Segoe UI"/>
-          <w:color w:val="000000" w:themeColor="text1"/>
-          <w:kern w:val="0"/>
-          <w14:ligatures w14:val="none"/>
-        </w:rPr>
-        <w:t xml:space="preserve">These </w:t>
-      </w:r>
-      <w:r>
-        <w:rPr>
-          <w:rFonts w:ascii="Segoe UI" w:eastAsia="Times New Roman" w:hAnsi="Segoe UI" w:cs="Segoe UI"/>
-          <w:color w:val="000000" w:themeColor="text1"/>
-          <w:kern w:val="0"/>
-          <w14:ligatures w14:val="none"/>
-        </w:rPr>
-        <w:t>files</w:t>
-      </w:r>
-      <w:r>
-        <w:rPr>
-          <w:rFonts w:ascii="Segoe UI" w:eastAsia="Times New Roman" w:hAnsi="Segoe UI" w:cs="Segoe UI"/>
-          <w:color w:val="000000" w:themeColor="text1"/>
-          <w:kern w:val="0"/>
-          <w14:ligatures w14:val="none"/>
-        </w:rPr>
-        <w:t xml:space="preserve"> are designed for system administrators and reporting functionality:</w:t>
-      </w:r>
-    </w:p>
-    <w:p>
-      <w:pPr>
-        <w:spacing w:before="240" w:after="240" w:line="240" w:lineRule="auto"/>
-        <w:rPr>
-          <w:rFonts w:ascii="Segoe UI" w:eastAsia="Times New Roman" w:hAnsi="Segoe UI" w:cs="Segoe UI"/>
-          <w:b/>
-          <w:bCs/>
-          <w:color w:val="000000" w:themeColor="text1"/>
-          <w:kern w:val="0"/>
-          <w14:ligatures w14:val="none"/>
-        </w:rPr>
-      </w:pPr>
-      <w:r>
-        <w:rPr>
-          <w:rFonts w:ascii="Segoe UI" w:eastAsia="Times New Roman" w:hAnsi="Segoe UI" w:cs="Segoe UI"/>
-          <w:b/>
-          <w:bCs/>
-          <w:color w:val="000000" w:themeColor="text1"/>
-          <w:kern w:val="0"/>
-          <w14:ligatures w14:val="none"/>
-        </w:rPr>
-        <w:t>AdminPage.js</w:t>
-      </w:r>
-    </w:p>
-    <w:p>
-      <w:pPr>
-        <w:spacing w:before="240" w:after="240" w:line="240" w:lineRule="auto"/>
-        <w:rPr>
-          <w:rFonts w:ascii="Segoe UI" w:eastAsia="Times New Roman" w:hAnsi="Segoe UI" w:cs="Segoe UI"/>
-          <w:color w:val="000000" w:themeColor="text1"/>
-          <w:kern w:val="0"/>
-          <w14:ligatures w14:val="none"/>
-        </w:rPr>
-      </w:pPr>
-      <w:r>
-        <w:rPr>
-          <w:rFonts w:ascii="Segoe UI" w:eastAsia="Times New Roman" w:hAnsi="Segoe UI" w:cs="Segoe UI"/>
-          <w:color w:val="000000" w:themeColor="text1"/>
-          <w:kern w:val="0"/>
-          <w14:ligatures w14:val="none"/>
-        </w:rPr>
-        <w:t>The purpose of this file is to p</w:t>
-      </w:r>
-      <w:r>
-        <w:rPr>
-          <w:rFonts w:ascii="Segoe UI" w:eastAsia="Times New Roman" w:hAnsi="Segoe UI" w:cs="Segoe UI"/>
-          <w:color w:val="000000" w:themeColor="text1"/>
-          <w:kern w:val="0"/>
-          <w14:ligatures w14:val="none"/>
-        </w:rPr>
-        <w:t>rovide an interface for system administrators to manage users, monitor parking records, and perform maintenance tasks.</w:t>
-      </w:r>
-      <w:r>
-        <w:rPr>
-          <w:rFonts w:ascii="Segoe UI" w:eastAsia="Times New Roman" w:hAnsi="Segoe UI" w:cs="Segoe UI"/>
-          <w:color w:val="000000" w:themeColor="text1"/>
-          <w:kern w:val="0"/>
-          <w14:ligatures w14:val="none"/>
-        </w:rPr>
-        <w:t xml:space="preserve"> It includes features such as l</w:t>
-      </w:r>
-      <w:r>
-        <w:rPr>
-          <w:rFonts w:ascii="Segoe UI" w:eastAsia="Times New Roman" w:hAnsi="Segoe UI" w:cs="Segoe UI"/>
-          <w:color w:val="000000" w:themeColor="text1"/>
-          <w:kern w:val="0"/>
-          <w14:ligatures w14:val="none"/>
-        </w:rPr>
-        <w:t>istings of parking records, modifications for user credentials, and status updates.</w:t>
-      </w:r>
-    </w:p>
-    <w:p>
-      <w:pPr>
-        <w:spacing w:before="240" w:after="240" w:line="240" w:lineRule="auto"/>
-        <w:rPr>
-          <w:rFonts w:ascii="Segoe UI" w:eastAsia="Times New Roman" w:hAnsi="Segoe UI" w:cs="Segoe UI"/>
-          <w:b/>
-          <w:bCs/>
-          <w:color w:val="000000" w:themeColor="text1"/>
-          <w:kern w:val="0"/>
-          <w14:ligatures w14:val="none"/>
-        </w:rPr>
-      </w:pPr>
-      <w:r>
-        <w:rPr>
-          <w:rFonts w:ascii="Segoe UI" w:eastAsia="Times New Roman" w:hAnsi="Segoe UI" w:cs="Segoe UI"/>
-          <w:b/>
-          <w:bCs/>
-          <w:color w:val="000000" w:themeColor="text1"/>
-          <w:kern w:val="0"/>
-          <w14:ligatures w14:val="none"/>
-        </w:rPr>
-        <w:t>ReportingPage.js</w:t>
-      </w:r>
-    </w:p>
-    <w:p>
-      <w:pPr>
-        <w:spacing w:before="100" w:beforeAutospacing="1" w:after="100" w:afterAutospacing="1" w:line="240" w:lineRule="auto"/>
-        <w:rPr>
-          <w:rFonts w:ascii="Segoe UI" w:eastAsia="Times New Roman" w:hAnsi="Segoe UI" w:cs="Segoe UI"/>
-          <w:color w:val="000000" w:themeColor="text1"/>
-          <w:kern w:val="0"/>
-          <w14:ligatures w14:val="none"/>
-        </w:rPr>
-      </w:pPr>
-      <w:r>
-        <w:rPr>
-          <w:rFonts w:ascii="Segoe UI" w:eastAsia="Times New Roman" w:hAnsi="Segoe UI" w:cs="Segoe UI"/>
-          <w:color w:val="000000" w:themeColor="text1"/>
-          <w:kern w:val="0"/>
-          <w14:ligatures w14:val="none"/>
-        </w:rPr>
-        <w:t>The purpose of this file is to a</w:t>
-      </w:r>
-      <w:r>
-        <w:rPr>
-          <w:rFonts w:ascii="Segoe UI" w:eastAsia="Times New Roman" w:hAnsi="Segoe UI" w:cs="Segoe UI"/>
-          <w:color w:val="000000" w:themeColor="text1"/>
-          <w:kern w:val="0"/>
-          <w14:ligatures w14:val="none"/>
-        </w:rPr>
-        <w:t xml:space="preserve">llows administrators or users to generate </w:t>
-      </w:r>
-      <w:r>
-        <w:rPr>
-          <w:rFonts w:ascii="Segoe UI" w:eastAsia="Times New Roman" w:hAnsi="Segoe UI" w:cs="Segoe UI"/>
-          <w:color w:val="000000" w:themeColor="text1"/>
-          <w:kern w:val="0"/>
-          <w14:ligatures w14:val="none"/>
-        </w:rPr>
-        <w:t xml:space="preserve">reports </w:t>
-      </w:r>
-      <w:r>
-        <w:rPr>
-          <w:rFonts w:ascii="Segoe UI" w:eastAsia="Times New Roman" w:hAnsi="Segoe UI" w:cs="Segoe UI"/>
-          <w:color w:val="000000" w:themeColor="text1"/>
-          <w:kern w:val="0"/>
-          <w14:ligatures w14:val="none"/>
-        </w:rPr>
-        <w:t>concerning parking usage and availability.</w:t>
-      </w:r>
-      <w:r>
-        <w:rPr>
-          <w:rFonts w:ascii="Segoe UI" w:eastAsia="Times New Roman" w:hAnsi="Segoe UI" w:cs="Segoe UI"/>
-          <w:color w:val="000000" w:themeColor="text1"/>
-          <w:kern w:val="0"/>
-          <w14:ligatures w14:val="none"/>
-        </w:rPr>
-        <w:t xml:space="preserve"> This </w:t>
-      </w:r>
-      <w:r>
-        <w:rPr>
-          <w:rFonts w:ascii="Segoe UI" w:eastAsia="Times New Roman" w:hAnsi="Segoe UI" w:cs="Segoe UI"/>
-          <w:color w:val="000000" w:themeColor="text1"/>
-          <w:kern w:val="0"/>
-          <w14:ligatures w14:val="none"/>
-        </w:rPr>
-        <w:t>includes a picture and a description, which is then sent from the user’s email to an email address designated for the local parking authority.</w:t>
-      </w:r>
-    </w:p>
-    <w:p>
-      <w:pPr>
-        <w:spacing w:before="240" w:after="240" w:line="240" w:lineRule="auto"/>
-        <w:rPr>
-          <w:rFonts w:ascii="Segoe UI" w:eastAsia="Times New Roman" w:hAnsi="Segoe UI" w:cs="Segoe UI"/>
-          <w:b/>
-          <w:bCs/>
-          <w:color w:val="000000" w:themeColor="text1"/>
-          <w:kern w:val="0"/>
-          <w14:ligatures w14:val="none"/>
-        </w:rPr>
-      </w:pPr>
-      <w:r>
-        <w:rPr>
-          <w:rFonts w:ascii="Segoe UI" w:eastAsia="Times New Roman" w:hAnsi="Segoe UI" w:cs="Segoe UI"/>
-          <w:b/>
-          <w:bCs/>
-          <w:color w:val="000000" w:themeColor="text1"/>
-          <w:kern w:val="0"/>
-          <w14:ligatures w14:val="none"/>
-        </w:rPr>
-        <w:t>SettingsPage.js</w:t>
-      </w:r>
-    </w:p>
-    <w:p>
-      <w:pPr>
-        <w:spacing w:before="100" w:beforeAutospacing="1" w:after="100" w:afterAutospacing="1" w:line="240" w:lineRule="auto"/>
-        <w:rPr>
-          <w:rFonts w:ascii="Segoe UI" w:eastAsia="Times New Roman" w:hAnsi="Segoe UI" w:cs="Segoe UI"/>
-          <w:color w:val="000000" w:themeColor="text1"/>
-          <w:kern w:val="0"/>
-          <w14:ligatures w14:val="none"/>
-        </w:rPr>
-      </w:pPr>
-      <w:r>
-        <w:rPr>
-          <w:rFonts w:ascii="Segoe UI" w:eastAsia="Times New Roman" w:hAnsi="Segoe UI" w:cs="Segoe UI"/>
-          <w:color w:val="000000" w:themeColor="text1"/>
-          <w:kern w:val="0"/>
-          <w14:ligatures w14:val="none"/>
-        </w:rPr>
-        <w:t xml:space="preserve">The purpose of this file is to allow the user to logout of the account they are currently signed into </w:t>
-      </w:r>
-      <w:proofErr w:type="gramStart"/>
-      <w:r>
-        <w:rPr>
-          <w:rFonts w:ascii="Segoe UI" w:eastAsia="Times New Roman" w:hAnsi="Segoe UI" w:cs="Segoe UI"/>
-          <w:color w:val="000000" w:themeColor="text1"/>
-          <w:kern w:val="0"/>
-          <w14:ligatures w14:val="none"/>
-        </w:rPr>
-        <w:t>and also</w:t>
-      </w:r>
-      <w:proofErr w:type="gramEnd"/>
-      <w:r>
-        <w:rPr>
-          <w:rFonts w:ascii="Segoe UI" w:eastAsia="Times New Roman" w:hAnsi="Segoe UI" w:cs="Segoe UI"/>
-          <w:color w:val="000000" w:themeColor="text1"/>
-          <w:kern w:val="0"/>
-          <w14:ligatures w14:val="none"/>
-        </w:rPr>
-        <w:t xml:space="preserve"> access the administrator page and settings for adding, deleting, or modifying existing parking lots if they are designated in the SupaBase table to have elevated administrator access.</w:t>
-      </w:r>
-    </w:p>
-    <w:p>
-      <w:pPr>
-        <w:spacing w:before="240" w:after="240" w:line="240" w:lineRule="auto"/>
-        <w:rPr>
-          <w:rFonts w:ascii="Segoe UI" w:eastAsia="Times New Roman" w:hAnsi="Segoe UI" w:cs="Segoe UI"/>
-          <w:b/>
-          <w:bCs/>
-          <w:color w:val="000000" w:themeColor="text1"/>
-          <w:kern w:val="0"/>
-          <w14:ligatures w14:val="none"/>
-        </w:rPr>
-      </w:pPr>
-      <w:r>
-        <w:rPr>
-          <w:rFonts w:ascii="Segoe UI" w:eastAsia="Times New Roman" w:hAnsi="Segoe UI" w:cs="Segoe UI"/>
-          <w:b/>
-          <w:bCs/>
-          <w:color w:val="000000" w:themeColor="text1"/>
-          <w:kern w:val="0"/>
-          <w14:ligatures w14:val="none"/>
-        </w:rPr>
-        <w:t>MapPage.js</w:t>
-      </w:r>
-    </w:p>
-    <w:p>
-      <w:pPr>
-        <w:spacing w:before="100" w:beforeAutospacing="1" w:after="100" w:afterAutospacing="1" w:line="240" w:lineRule="auto"/>
-        <w:rPr>
-          <w:rFonts w:ascii="Segoe UI" w:eastAsia="Times New Roman" w:hAnsi="Segoe UI" w:cs="Segoe UI"/>
-          <w:color w:val="000000" w:themeColor="text1"/>
-          <w:kern w:val="0"/>
-          <w14:ligatures w14:val="none"/>
-        </w:rPr>
-      </w:pPr>
-      <w:r>
-        <w:rPr>
-          <w:rFonts w:ascii="Segoe UI" w:eastAsia="Times New Roman" w:hAnsi="Segoe UI" w:cs="Segoe UI"/>
-          <w:color w:val="000000" w:themeColor="text1"/>
-          <w:kern w:val="0"/>
-          <w14:ligatures w14:val="none"/>
-        </w:rPr>
-        <w:t>The purpose of this file is to</w:t>
-      </w:r>
-      <w:r>
-        <w:rPr>
-          <w:rFonts w:ascii="Segoe UI" w:eastAsia="Times New Roman" w:hAnsi="Segoe UI" w:cs="Segoe UI"/>
-          <w:color w:val="000000" w:themeColor="text1"/>
-          <w:kern w:val="0"/>
-          <w14:ligatures w14:val="none"/>
-        </w:rPr>
-        <w:t xml:space="preserve"> </w:t>
-      </w:r>
-      <w:r>
-        <w:rPr>
-          <w:rFonts w:ascii="Segoe UI" w:eastAsia="Times New Roman" w:hAnsi="Segoe UI" w:cs="Segoe UI"/>
-          <w:color w:val="000000" w:themeColor="text1"/>
-          <w:kern w:val="0"/>
-          <w14:ligatures w14:val="none"/>
-        </w:rPr>
-        <w:t>p</w:t>
-      </w:r>
-      <w:r>
-        <w:rPr>
-          <w:rFonts w:ascii="Segoe UI" w:eastAsia="Times New Roman" w:hAnsi="Segoe UI" w:cs="Segoe UI"/>
-          <w:color w:val="000000" w:themeColor="text1"/>
-          <w:kern w:val="0"/>
-          <w14:ligatures w14:val="none"/>
-        </w:rPr>
-        <w:t xml:space="preserve">resent a </w:t>
-      </w:r>
-      <w:r>
-        <w:rPr>
-          <w:rFonts w:ascii="Segoe UI" w:eastAsia="Times New Roman" w:hAnsi="Segoe UI" w:cs="Segoe UI"/>
-          <w:color w:val="000000" w:themeColor="text1"/>
-          <w:kern w:val="0"/>
-          <w14:ligatures w14:val="none"/>
-        </w:rPr>
-        <w:t>map-based</w:t>
-      </w:r>
-      <w:r>
-        <w:rPr>
-          <w:rFonts w:ascii="Segoe UI" w:eastAsia="Times New Roman" w:hAnsi="Segoe UI" w:cs="Segoe UI"/>
-          <w:color w:val="000000" w:themeColor="text1"/>
-          <w:kern w:val="0"/>
-          <w14:ligatures w14:val="none"/>
-        </w:rPr>
-        <w:t xml:space="preserve"> view where users can see real-time available spots</w:t>
-      </w:r>
-      <w:r>
-        <w:rPr>
-          <w:rFonts w:ascii="Segoe UI" w:eastAsia="Times New Roman" w:hAnsi="Segoe UI" w:cs="Segoe UI"/>
-          <w:color w:val="000000" w:themeColor="text1"/>
-          <w:kern w:val="0"/>
-          <w14:ligatures w14:val="none"/>
-        </w:rPr>
-        <w:t xml:space="preserve"> </w:t>
-      </w:r>
-      <w:r>
-        <w:rPr>
-          <w:rFonts w:ascii="Segoe UI" w:eastAsia="Times New Roman" w:hAnsi="Segoe UI" w:cs="Segoe UI"/>
-          <w:color w:val="000000" w:themeColor="text1"/>
-          <w:kern w:val="0"/>
-          <w14:ligatures w14:val="none"/>
-        </w:rPr>
-        <w:t>and navigational guidance.</w:t>
-      </w:r>
-      <w:r>
-        <w:rPr>
-          <w:rFonts w:ascii="Segoe UI" w:eastAsia="Times New Roman" w:hAnsi="Segoe UI" w:cs="Segoe UI"/>
-          <w:color w:val="000000" w:themeColor="text1"/>
-          <w:kern w:val="0"/>
-          <w14:ligatures w14:val="none"/>
-        </w:rPr>
-        <w:t xml:space="preserve"> It u</w:t>
-      </w:r>
-      <w:r>
-        <w:rPr>
-          <w:rFonts w:ascii="Segoe UI" w:eastAsia="Times New Roman" w:hAnsi="Segoe UI" w:cs="Segoe UI"/>
-          <w:color w:val="000000" w:themeColor="text1"/>
-          <w:kern w:val="0"/>
-          <w14:ligatures w14:val="none"/>
-        </w:rPr>
-        <w:t>tilizes dynamic fetching of data for displaying current availability.</w:t>
-      </w:r>
-      <w:r>
-        <w:rPr>
-          <w:rFonts w:ascii="Segoe UI" w:eastAsia="Times New Roman" w:hAnsi="Segoe UI" w:cs="Segoe UI"/>
-          <w:color w:val="000000" w:themeColor="text1"/>
-          <w:kern w:val="0"/>
-          <w14:ligatures w14:val="none"/>
-        </w:rPr>
-        <w:t xml:space="preserve"> It is</w:t>
-      </w:r>
-      <w:r>
-        <w:rPr>
-          <w:rFonts w:ascii="Segoe UI" w:eastAsia="Times New Roman" w:hAnsi="Segoe UI" w:cs="Segoe UI"/>
-          <w:color w:val="000000" w:themeColor="text1"/>
-          <w:kern w:val="0"/>
-          <w14:ligatures w14:val="none"/>
-        </w:rPr>
-        <w:t xml:space="preserve"> </w:t>
-      </w:r>
-      <w:r>
-        <w:rPr>
-          <w:rFonts w:ascii="Segoe UI" w:eastAsia="Times New Roman" w:hAnsi="Segoe UI" w:cs="Segoe UI"/>
-          <w:color w:val="000000" w:themeColor="text1"/>
-          <w:kern w:val="0"/>
-          <w14:ligatures w14:val="none"/>
-        </w:rPr>
-        <w:t>s</w:t>
-      </w:r>
-      <w:r>
-        <w:rPr>
-          <w:rFonts w:ascii="Segoe UI" w:eastAsia="Times New Roman" w:hAnsi="Segoe UI" w:cs="Segoe UI"/>
-          <w:color w:val="000000" w:themeColor="text1"/>
-          <w:kern w:val="0"/>
-          <w14:ligatures w14:val="none"/>
-        </w:rPr>
-        <w:t xml:space="preserve">tyled to integrate seamlessly with the rest of the application’s themes. </w:t>
-      </w:r>
-      <w:r>
-        <w:rPr>
-          <w:rFonts w:ascii="Segoe UI" w:eastAsia="Times New Roman" w:hAnsi="Segoe UI" w:cs="Segoe UI"/>
-          <w:color w:val="000000" w:themeColor="text1"/>
-          <w:kern w:val="0"/>
-          <w14:ligatures w14:val="none"/>
-        </w:rPr>
-        <w:t xml:space="preserve">It is where users will spend </w:t>
-      </w:r>
-      <w:r>
-        <w:rPr>
-          <w:rFonts w:ascii="Segoe UI" w:eastAsia="Times New Roman" w:hAnsi="Segoe UI" w:cs="Segoe UI"/>
-          <w:color w:val="000000" w:themeColor="text1"/>
-          <w:kern w:val="0"/>
-          <w14:ligatures w14:val="none"/>
-        </w:rPr>
-        <w:t xml:space="preserve">most of </w:t>
-      </w:r>
-      <w:r>
-        <w:rPr>
-          <w:rFonts w:ascii="Segoe UI" w:eastAsia="Times New Roman" w:hAnsi="Segoe UI" w:cs="Segoe UI"/>
-          <w:color w:val="000000" w:themeColor="text1"/>
-          <w:kern w:val="0"/>
-          <w14:ligatures w14:val="none"/>
-        </w:rPr>
-        <w:t>their time while using the application and serves</w:t>
-      </w:r>
-      <w:r>
-        <w:rPr>
-          <w:rFonts w:ascii="Segoe UI" w:eastAsia="Times New Roman" w:hAnsi="Segoe UI" w:cs="Segoe UI"/>
-          <w:color w:val="000000" w:themeColor="text1"/>
-          <w:kern w:val="0"/>
-          <w14:ligatures w14:val="none"/>
-        </w:rPr>
-        <w:t xml:space="preserve"> </w:t>
-      </w:r>
-      <w:r>
-        <w:rPr>
-          <w:rFonts w:ascii="Segoe UI" w:eastAsia="Times New Roman" w:hAnsi="Segoe UI" w:cs="Segoe UI"/>
-          <w:color w:val="000000" w:themeColor="text1"/>
-          <w:kern w:val="0"/>
-          <w14:ligatures w14:val="none"/>
-        </w:rPr>
-        <w:t>as a home screen once logged in. It shows users all parking lots on campus, it includes information about each parking</w:t>
-      </w:r>
-      <w:r>
-        <w:rPr>
-          <w:rFonts w:ascii="Segoe UI" w:eastAsia="Times New Roman" w:hAnsi="Segoe UI" w:cs="Segoe UI"/>
-          <w:color w:val="000000" w:themeColor="text1"/>
-          <w:kern w:val="0"/>
-          <w14:ligatures w14:val="none"/>
-        </w:rPr>
-        <w:t xml:space="preserve"> </w:t>
-      </w:r>
-      <w:r>
-        <w:rPr>
-          <w:rFonts w:ascii="Segoe UI" w:eastAsia="Times New Roman" w:hAnsi="Segoe UI" w:cs="Segoe UI"/>
-          <w:color w:val="000000" w:themeColor="text1"/>
-          <w:kern w:val="0"/>
-          <w14:ligatures w14:val="none"/>
-        </w:rPr>
-        <w:t>lot and allows users to filter through available lots as well as park or unpark in specific lots. This is done through</w:t>
-      </w:r>
-      <w:r>
-        <w:rPr>
-          <w:rFonts w:ascii="Segoe UI" w:eastAsia="Times New Roman" w:hAnsi="Segoe UI" w:cs="Segoe UI"/>
-          <w:color w:val="000000" w:themeColor="text1"/>
-          <w:kern w:val="0"/>
-          <w14:ligatures w14:val="none"/>
-        </w:rPr>
-        <w:t xml:space="preserve"> </w:t>
-      </w:r>
-      <w:r>
-        <w:rPr>
-          <w:rFonts w:ascii="Segoe UI" w:eastAsia="Times New Roman" w:hAnsi="Segoe UI" w:cs="Segoe UI"/>
-          <w:color w:val="000000" w:themeColor="text1"/>
-          <w:kern w:val="0"/>
-          <w14:ligatures w14:val="none"/>
-        </w:rPr>
-        <w:t xml:space="preserve">crafted queries that are sent to our SupaBase database, managed in this application through </w:t>
-      </w:r>
-      <w:r>
-        <w:rPr>
-          <w:rFonts w:ascii="Segoe UI" w:eastAsia="Times New Roman" w:hAnsi="Segoe UI" w:cs="Segoe UI"/>
-          <w:color w:val="000000" w:themeColor="text1"/>
-          <w:kern w:val="0"/>
-          <w14:ligatures w14:val="none"/>
-        </w:rPr>
-        <w:t>the “</w:t>
-      </w:r>
-      <w:r>
-        <w:rPr>
-          <w:rFonts w:ascii="Segoe UI" w:eastAsia="Times New Roman" w:hAnsi="Segoe UI" w:cs="Segoe UI"/>
-          <w:color w:val="000000" w:themeColor="text1"/>
-          <w:kern w:val="0"/>
-          <w14:ligatures w14:val="none"/>
-        </w:rPr>
-        <w:t>supabase.js</w:t>
-      </w:r>
-      <w:r>
-        <w:rPr>
-          <w:rFonts w:ascii="Segoe UI" w:eastAsia="Times New Roman" w:hAnsi="Segoe UI" w:cs="Segoe UI"/>
-          <w:color w:val="000000" w:themeColor="text1"/>
-          <w:kern w:val="0"/>
-          <w14:ligatures w14:val="none"/>
-        </w:rPr>
-        <w:t>” file</w:t>
-      </w:r>
-      <w:r>
-        <w:rPr>
-          <w:rFonts w:ascii="Segoe UI" w:eastAsia="Times New Roman" w:hAnsi="Segoe UI" w:cs="Segoe UI"/>
-          <w:color w:val="000000" w:themeColor="text1"/>
-          <w:kern w:val="0"/>
-          <w14:ligatures w14:val="none"/>
-        </w:rPr>
-        <w:t>. All information</w:t>
-      </w:r>
-      <w:r>
-        <w:rPr>
-          <w:rFonts w:ascii="Segoe UI" w:eastAsia="Times New Roman" w:hAnsi="Segoe UI" w:cs="Segoe UI"/>
-          <w:color w:val="000000" w:themeColor="text1"/>
-          <w:kern w:val="0"/>
-          <w14:ligatures w14:val="none"/>
-        </w:rPr>
-        <w:t xml:space="preserve"> </w:t>
-      </w:r>
-      <w:r>
-        <w:rPr>
-          <w:rFonts w:ascii="Segoe UI" w:eastAsia="Times New Roman" w:hAnsi="Segoe UI" w:cs="Segoe UI"/>
-          <w:color w:val="000000" w:themeColor="text1"/>
-          <w:kern w:val="0"/>
-          <w14:ligatures w14:val="none"/>
-        </w:rPr>
-        <w:t xml:space="preserve">retrieved on this page </w:t>
-      </w:r>
-      <w:r>
-        <w:rPr>
-          <w:rFonts w:ascii="Segoe UI" w:eastAsia="Times New Roman" w:hAnsi="Segoe UI" w:cs="Segoe UI"/>
-          <w:color w:val="000000" w:themeColor="text1"/>
-          <w:kern w:val="0"/>
-          <w14:ligatures w14:val="none"/>
-        </w:rPr>
-        <w:t xml:space="preserve">is stored </w:t>
-      </w:r>
-      <w:r>
-        <w:rPr>
-          <w:rFonts w:ascii="Segoe UI" w:eastAsia="Times New Roman" w:hAnsi="Segoe UI" w:cs="Segoe UI"/>
-          <w:color w:val="000000" w:themeColor="text1"/>
-          <w:kern w:val="0"/>
-          <w14:ligatures w14:val="none"/>
-        </w:rPr>
-        <w:t>in the "Parking Lot Table" and the "</w:t>
-      </w:r>
-      <w:r>
-        <w:rPr>
-          <w:rFonts w:ascii="Segoe UI" w:eastAsia="Times New Roman" w:hAnsi="Segoe UI" w:cs="Segoe UI"/>
-          <w:color w:val="000000" w:themeColor="text1"/>
-          <w:kern w:val="0"/>
-          <w14:ligatures w14:val="none"/>
-        </w:rPr>
-        <w:t>SupaBase Account</w:t>
-      </w:r>
-      <w:r>
-        <w:rPr>
-          <w:rFonts w:ascii="Segoe UI" w:eastAsia="Times New Roman" w:hAnsi="Segoe UI" w:cs="Segoe UI"/>
-          <w:color w:val="000000" w:themeColor="text1"/>
-          <w:kern w:val="0"/>
-          <w14:ligatures w14:val="none"/>
-        </w:rPr>
-        <w:t xml:space="preserve"> Table".</w:t>
-      </w:r>
+      </w:pPr>
     </w:p>
     <w:p>
       <w:pPr>
@@ -5228,7 +5024,11 @@
           <w14:ligatures w14:val="none"/>
         </w:rPr>
       </w:pPr>
-      <w:r>
+    </w:p>
+    <w:p>
+      <w:pPr>
+        <w:spacing w:before="360" w:after="240" w:line="240" w:lineRule="auto"/>
+        <w:outlineLvl w:val="3"/>
         <w:rPr>
           <w:rFonts w:ascii="Segoe UI" w:eastAsia="Times New Roman" w:hAnsi="Segoe UI" w:cs="Segoe UI"/>
           <w:b/>
@@ -5239,7 +5039,1350 @@
           <w:szCs w:val="28"/>
           <w14:ligatures w14:val="none"/>
         </w:rPr>
+      </w:pPr>
+    </w:p>
+    <w:p>
+      <w:pPr>
+        <w:spacing w:before="360" w:after="240" w:line="240" w:lineRule="auto"/>
+        <w:outlineLvl w:val="3"/>
+        <w:rPr>
+          <w:rFonts w:ascii="Segoe UI" w:eastAsia="Times New Roman" w:hAnsi="Segoe UI" w:cs="Segoe UI"/>
+          <w:b/>
+          <w:bCs/>
+          <w:color w:val="000000" w:themeColor="text1"/>
+          <w:kern w:val="0"/>
+          <w:sz w:val="28"/>
+          <w:szCs w:val="28"/>
+          <w14:ligatures w14:val="none"/>
+        </w:rPr>
+      </w:pPr>
+    </w:p>
+    <w:p>
+      <w:pPr>
+        <w:spacing w:before="360" w:after="240" w:line="240" w:lineRule="auto"/>
+        <w:outlineLvl w:val="3"/>
+        <w:rPr>
+          <w:rFonts w:ascii="Segoe UI" w:eastAsia="Times New Roman" w:hAnsi="Segoe UI" w:cs="Segoe UI"/>
+          <w:b/>
+          <w:bCs/>
+          <w:color w:val="000000" w:themeColor="text1"/>
+          <w:kern w:val="0"/>
+          <w14:ligatures w14:val="none"/>
+        </w:rPr>
+      </w:pPr>
+      <w:r>
+        <w:rPr>
+          <w:rFonts w:ascii="Segoe UI" w:eastAsia="Times New Roman" w:hAnsi="Segoe UI" w:cs="Segoe UI"/>
+          <w:b/>
+          <w:bCs/>
+          <w:color w:val="000000" w:themeColor="text1"/>
+          <w:kern w:val="0"/>
+          <w:sz w:val="28"/>
+          <w:szCs w:val="28"/>
+          <w14:ligatures w14:val="none"/>
+        </w:rPr>
+        <w:t>Administrative and Reporting Pages</w:t>
+      </w:r>
+    </w:p>
+    <w:p>
+      <w:pPr>
+        <w:spacing w:after="240" w:line="240" w:lineRule="auto"/>
+        <w:rPr>
+          <w:rFonts w:ascii="Segoe UI" w:eastAsia="Times New Roman" w:hAnsi="Segoe UI" w:cs="Segoe UI"/>
+          <w:color w:val="000000" w:themeColor="text1"/>
+          <w:kern w:val="0"/>
+          <w14:ligatures w14:val="none"/>
+        </w:rPr>
+      </w:pPr>
+      <w:r>
+        <w:rPr>
+          <w:rFonts w:ascii="Segoe UI" w:eastAsia="Times New Roman" w:hAnsi="Segoe UI" w:cs="Segoe UI"/>
+          <w:color w:val="000000" w:themeColor="text1"/>
+          <w:kern w:val="0"/>
+          <w14:ligatures w14:val="none"/>
+        </w:rPr>
+        <w:t xml:space="preserve">These </w:t>
+      </w:r>
+      <w:r>
+        <w:rPr>
+          <w:rFonts w:ascii="Segoe UI" w:eastAsia="Times New Roman" w:hAnsi="Segoe UI" w:cs="Segoe UI"/>
+          <w:color w:val="000000" w:themeColor="text1"/>
+          <w:kern w:val="0"/>
+          <w14:ligatures w14:val="none"/>
+        </w:rPr>
+        <w:t>files</w:t>
+      </w:r>
+      <w:r>
+        <w:rPr>
+          <w:rFonts w:ascii="Segoe UI" w:eastAsia="Times New Roman" w:hAnsi="Segoe UI" w:cs="Segoe UI"/>
+          <w:color w:val="000000" w:themeColor="text1"/>
+          <w:kern w:val="0"/>
+          <w14:ligatures w14:val="none"/>
+        </w:rPr>
+        <w:t xml:space="preserve"> are designed for system administrators and reporting functionality:</w:t>
+      </w:r>
+    </w:p>
+    <w:p>
+      <w:pPr>
+        <w:spacing w:before="240" w:after="240" w:line="240" w:lineRule="auto"/>
+        <w:rPr>
+          <w:rFonts w:ascii="Segoe UI" w:eastAsia="Times New Roman" w:hAnsi="Segoe UI" w:cs="Segoe UI"/>
+          <w:b/>
+          <w:bCs/>
+          <w:color w:val="000000" w:themeColor="text1"/>
+          <w:kern w:val="0"/>
+          <w14:ligatures w14:val="none"/>
+        </w:rPr>
+      </w:pPr>
+      <w:r>
+        <w:rPr>
+          <w:rFonts w:ascii="Segoe UI" w:eastAsia="Times New Roman" w:hAnsi="Segoe UI" w:cs="Segoe UI"/>
+          <w:b/>
+          <w:bCs/>
+          <w:noProof/>
+          <w:color w:val="000000" w:themeColor="text1"/>
+          <w:kern w:val="0"/>
+        </w:rPr>
         <w:lastRenderedPageBreak/>
+        <w:drawing>
+          <wp:anchor distT="0" distB="0" distL="114300" distR="114300" simplePos="0" relativeHeight="251664384" behindDoc="0" locked="0" layoutInCell="1" allowOverlap="1" wp14:anchorId="3E7A030C" wp14:editId="3E925388">
+            <wp:simplePos x="0" y="0"/>
+            <wp:positionH relativeFrom="column">
+              <wp:posOffset>4411951</wp:posOffset>
+            </wp:positionH>
+            <wp:positionV relativeFrom="paragraph">
+              <wp:posOffset>0</wp:posOffset>
+            </wp:positionV>
+            <wp:extent cx="1416685" cy="3065145"/>
+            <wp:effectExtent l="0" t="0" r="5715" b="0"/>
+            <wp:wrapThrough wrapText="bothSides">
+              <wp:wrapPolygon edited="0">
+                <wp:start x="0" y="0"/>
+                <wp:lineTo x="0" y="21479"/>
+                <wp:lineTo x="21494" y="21479"/>
+                <wp:lineTo x="21494" y="0"/>
+                <wp:lineTo x="0" y="0"/>
+              </wp:wrapPolygon>
+            </wp:wrapThrough>
+            <wp:docPr id="2071005676" name="Picture 6" descr="A screenshot of a phone&#10;&#10;AI-generated content may be incorrect."/>
+            <wp:cNvGraphicFramePr>
+              <a:graphicFrameLocks xmlns:a="http://schemas.openxmlformats.org/drawingml/2006/main" noChangeAspect="1"/>
+            </wp:cNvGraphicFramePr>
+            <a:graphic xmlns:a="http://schemas.openxmlformats.org/drawingml/2006/main">
+              <a:graphicData uri="http://schemas.openxmlformats.org/drawingml/2006/picture">
+                <pic:pic xmlns:pic="http://schemas.openxmlformats.org/drawingml/2006/picture">
+                  <pic:nvPicPr>
+                    <pic:cNvPr id="2071005676" name="Picture 6" descr="A screenshot of a phone&#10;&#10;AI-generated content may be incorrect."/>
+                    <pic:cNvPicPr/>
+                  </pic:nvPicPr>
+                  <pic:blipFill>
+                    <a:blip r:embed="rId17" cstate="print">
+                      <a:extLst>
+                        <a:ext uri="{28A0092B-C50C-407E-A947-70E740481C1C}">
+                          <a14:useLocalDpi xmlns:a14="http://schemas.microsoft.com/office/drawing/2010/main" val="0"/>
+                        </a:ext>
+                      </a:extLst>
+                    </a:blip>
+                    <a:stretch>
+                      <a:fillRect/>
+                    </a:stretch>
+                  </pic:blipFill>
+                  <pic:spPr>
+                    <a:xfrm>
+                      <a:off x="0" y="0"/>
+                      <a:ext cx="1416685" cy="3065145"/>
+                    </a:xfrm>
+                    <a:prstGeom prst="rect">
+                      <a:avLst/>
+                    </a:prstGeom>
+                  </pic:spPr>
+                </pic:pic>
+              </a:graphicData>
+            </a:graphic>
+            <wp14:sizeRelH relativeFrom="page">
+              <wp14:pctWidth>0</wp14:pctWidth>
+            </wp14:sizeRelH>
+            <wp14:sizeRelV relativeFrom="page">
+              <wp14:pctHeight>0</wp14:pctHeight>
+            </wp14:sizeRelV>
+          </wp:anchor>
+        </w:drawing>
+      </w:r>
+      <w:r>
+        <w:rPr>
+          <w:rFonts w:ascii="Segoe UI" w:eastAsia="Times New Roman" w:hAnsi="Segoe UI" w:cs="Segoe UI"/>
+          <w:b/>
+          <w:bCs/>
+          <w:noProof/>
+          <w:color w:val="000000" w:themeColor="text1"/>
+          <w:kern w:val="0"/>
+        </w:rPr>
+        <w:drawing>
+          <wp:anchor distT="0" distB="0" distL="114300" distR="114300" simplePos="0" relativeHeight="251665408" behindDoc="0" locked="0" layoutInCell="1" allowOverlap="1" wp14:anchorId="4CED0679" wp14:editId="770CBBEC">
+            <wp:simplePos x="0" y="0"/>
+            <wp:positionH relativeFrom="column">
+              <wp:posOffset>2882614</wp:posOffset>
+            </wp:positionH>
+            <wp:positionV relativeFrom="paragraph">
+              <wp:posOffset>3175</wp:posOffset>
+            </wp:positionV>
+            <wp:extent cx="1414780" cy="3061970"/>
+            <wp:effectExtent l="0" t="0" r="0" b="0"/>
+            <wp:wrapThrough wrapText="bothSides">
+              <wp:wrapPolygon edited="0">
+                <wp:start x="0" y="0"/>
+                <wp:lineTo x="0" y="21501"/>
+                <wp:lineTo x="21329" y="21501"/>
+                <wp:lineTo x="21329" y="0"/>
+                <wp:lineTo x="0" y="0"/>
+              </wp:wrapPolygon>
+            </wp:wrapThrough>
+            <wp:docPr id="211443264" name="Picture 9" descr="A screenshot of a phone&#10;&#10;AI-generated content may be incorrect."/>
+            <wp:cNvGraphicFramePr>
+              <a:graphicFrameLocks xmlns:a="http://schemas.openxmlformats.org/drawingml/2006/main" noChangeAspect="1"/>
+            </wp:cNvGraphicFramePr>
+            <a:graphic xmlns:a="http://schemas.openxmlformats.org/drawingml/2006/main">
+              <a:graphicData uri="http://schemas.openxmlformats.org/drawingml/2006/picture">
+                <pic:pic xmlns:pic="http://schemas.openxmlformats.org/drawingml/2006/picture">
+                  <pic:nvPicPr>
+                    <pic:cNvPr id="211443264" name="Picture 9" descr="A screenshot of a phone&#10;&#10;AI-generated content may be incorrect."/>
+                    <pic:cNvPicPr/>
+                  </pic:nvPicPr>
+                  <pic:blipFill>
+                    <a:blip r:embed="rId18" cstate="print">
+                      <a:extLst>
+                        <a:ext uri="{28A0092B-C50C-407E-A947-70E740481C1C}">
+                          <a14:useLocalDpi xmlns:a14="http://schemas.microsoft.com/office/drawing/2010/main" val="0"/>
+                        </a:ext>
+                      </a:extLst>
+                    </a:blip>
+                    <a:stretch>
+                      <a:fillRect/>
+                    </a:stretch>
+                  </pic:blipFill>
+                  <pic:spPr>
+                    <a:xfrm>
+                      <a:off x="0" y="0"/>
+                      <a:ext cx="1414780" cy="3061970"/>
+                    </a:xfrm>
+                    <a:prstGeom prst="rect">
+                      <a:avLst/>
+                    </a:prstGeom>
+                  </pic:spPr>
+                </pic:pic>
+              </a:graphicData>
+            </a:graphic>
+            <wp14:sizeRelH relativeFrom="page">
+              <wp14:pctWidth>0</wp14:pctWidth>
+            </wp14:sizeRelH>
+            <wp14:sizeRelV relativeFrom="page">
+              <wp14:pctHeight>0</wp14:pctHeight>
+            </wp14:sizeRelV>
+          </wp:anchor>
+        </w:drawing>
+      </w:r>
+      <w:r>
+        <w:rPr>
+          <w:rFonts w:ascii="Segoe UI" w:eastAsia="Times New Roman" w:hAnsi="Segoe UI" w:cs="Segoe UI"/>
+          <w:b/>
+          <w:bCs/>
+          <w:color w:val="000000" w:themeColor="text1"/>
+          <w:kern w:val="0"/>
+          <w14:ligatures w14:val="none"/>
+        </w:rPr>
+        <w:t>AdminPage.js</w:t>
+      </w:r>
+    </w:p>
+    <w:p>
+      <w:pPr>
+        <w:spacing w:before="240" w:after="240" w:line="240" w:lineRule="auto"/>
+        <w:rPr>
+          <w:rFonts w:ascii="Segoe UI" w:eastAsia="Times New Roman" w:hAnsi="Segoe UI" w:cs="Segoe UI"/>
+          <w:color w:val="000000" w:themeColor="text1"/>
+          <w:kern w:val="0"/>
+          <w14:ligatures w14:val="none"/>
+        </w:rPr>
+      </w:pPr>
+      <w:r>
+        <w:rPr>
+          <w:rFonts w:ascii="Segoe UI" w:eastAsia="Times New Roman" w:hAnsi="Segoe UI" w:cs="Segoe UI"/>
+          <w:color w:val="000000" w:themeColor="text1"/>
+          <w:kern w:val="0"/>
+          <w14:ligatures w14:val="none"/>
+        </w:rPr>
+        <w:t>The purpose of this file is to p</w:t>
+      </w:r>
+      <w:r>
+        <w:rPr>
+          <w:rFonts w:ascii="Segoe UI" w:eastAsia="Times New Roman" w:hAnsi="Segoe UI" w:cs="Segoe UI"/>
+          <w:color w:val="000000" w:themeColor="text1"/>
+          <w:kern w:val="0"/>
+          <w14:ligatures w14:val="none"/>
+        </w:rPr>
+        <w:t>rovide an interface for system administrators to manage users, monitor parking records, and perform maintenance tasks.</w:t>
+      </w:r>
+      <w:r>
+        <w:rPr>
+          <w:rFonts w:ascii="Segoe UI" w:eastAsia="Times New Roman" w:hAnsi="Segoe UI" w:cs="Segoe UI"/>
+          <w:color w:val="000000" w:themeColor="text1"/>
+          <w:kern w:val="0"/>
+          <w14:ligatures w14:val="none"/>
+        </w:rPr>
+        <w:t xml:space="preserve"> It includes features such as l</w:t>
+      </w:r>
+      <w:r>
+        <w:rPr>
+          <w:rFonts w:ascii="Segoe UI" w:eastAsia="Times New Roman" w:hAnsi="Segoe UI" w:cs="Segoe UI"/>
+          <w:color w:val="000000" w:themeColor="text1"/>
+          <w:kern w:val="0"/>
+          <w14:ligatures w14:val="none"/>
+        </w:rPr>
+        <w:t>istings of parking records, modifications for user credentials, and status updates.</w:t>
+      </w:r>
+    </w:p>
+    <w:p>
+      <w:pPr>
+        <w:spacing w:before="240" w:after="240" w:line="240" w:lineRule="auto"/>
+        <w:rPr>
+          <w:rFonts w:ascii="Segoe UI" w:eastAsia="Times New Roman" w:hAnsi="Segoe UI" w:cs="Segoe UI"/>
+          <w:b/>
+          <w:bCs/>
+          <w:color w:val="000000" w:themeColor="text1"/>
+          <w:kern w:val="0"/>
+          <w14:ligatures w14:val="none"/>
+        </w:rPr>
+      </w:pPr>
+    </w:p>
+    <w:p>
+      <w:pPr>
+        <w:spacing w:before="240" w:after="240" w:line="240" w:lineRule="auto"/>
+        <w:rPr>
+          <w:rFonts w:ascii="Segoe UI" w:eastAsia="Times New Roman" w:hAnsi="Segoe UI" w:cs="Segoe UI"/>
+          <w:b/>
+          <w:bCs/>
+          <w:color w:val="000000" w:themeColor="text1"/>
+          <w:kern w:val="0"/>
+          <w14:ligatures w14:val="none"/>
+        </w:rPr>
+      </w:pPr>
+    </w:p>
+    <w:p>
+      <w:pPr>
+        <w:spacing w:before="240" w:after="240" w:line="240" w:lineRule="auto"/>
+        <w:rPr>
+          <w:rFonts w:ascii="Segoe UI" w:eastAsia="Times New Roman" w:hAnsi="Segoe UI" w:cs="Segoe UI"/>
+          <w:b/>
+          <w:bCs/>
+          <w:color w:val="000000" w:themeColor="text1"/>
+          <w:kern w:val="0"/>
+          <w14:ligatures w14:val="none"/>
+        </w:rPr>
+      </w:pPr>
+    </w:p>
+    <w:p>
+      <w:pPr>
+        <w:spacing w:before="240" w:after="240" w:line="240" w:lineRule="auto"/>
+        <w:rPr>
+          <w:rFonts w:ascii="Segoe UI" w:eastAsia="Times New Roman" w:hAnsi="Segoe UI" w:cs="Segoe UI"/>
+          <w:b/>
+          <w:bCs/>
+          <w:color w:val="000000" w:themeColor="text1"/>
+          <w:kern w:val="0"/>
+          <w14:ligatures w14:val="none"/>
+        </w:rPr>
+      </w:pPr>
+    </w:p>
+    <w:p>
+      <w:pPr>
+        <w:spacing w:before="240" w:after="240" w:line="240" w:lineRule="auto"/>
+        <w:rPr>
+          <w:rFonts w:ascii="Segoe UI" w:eastAsia="Times New Roman" w:hAnsi="Segoe UI" w:cs="Segoe UI"/>
+          <w:b/>
+          <w:bCs/>
+          <w:color w:val="000000" w:themeColor="text1"/>
+          <w:kern w:val="0"/>
+          <w14:ligatures w14:val="none"/>
+        </w:rPr>
+      </w:pPr>
+      <w:r>
+        <w:rPr>
+          <w:rFonts w:ascii="Segoe UI" w:eastAsia="Times New Roman" w:hAnsi="Segoe UI" w:cs="Segoe UI"/>
+          <w:b/>
+          <w:bCs/>
+          <w:noProof/>
+          <w:color w:val="000000" w:themeColor="text1"/>
+          <w:kern w:val="0"/>
+        </w:rPr>
+        <w:drawing>
+          <wp:anchor distT="0" distB="0" distL="114300" distR="114300" simplePos="0" relativeHeight="251666432" behindDoc="0" locked="0" layoutInCell="1" allowOverlap="1" wp14:anchorId="774801AB" wp14:editId="58ACC4F4">
+            <wp:simplePos x="0" y="0"/>
+            <wp:positionH relativeFrom="column">
+              <wp:posOffset>4413454</wp:posOffset>
+            </wp:positionH>
+            <wp:positionV relativeFrom="paragraph">
+              <wp:posOffset>92075</wp:posOffset>
+            </wp:positionV>
+            <wp:extent cx="1388110" cy="3004185"/>
+            <wp:effectExtent l="0" t="0" r="0" b="5715"/>
+            <wp:wrapThrough wrapText="bothSides">
+              <wp:wrapPolygon edited="0">
+                <wp:start x="0" y="0"/>
+                <wp:lineTo x="0" y="21550"/>
+                <wp:lineTo x="21343" y="21550"/>
+                <wp:lineTo x="21343" y="0"/>
+                <wp:lineTo x="0" y="0"/>
+              </wp:wrapPolygon>
+            </wp:wrapThrough>
+            <wp:docPr id="1329743871" name="Picture 10" descr="A screenshot of a phone&#10;&#10;AI-generated content may be incorrect."/>
+            <wp:cNvGraphicFramePr>
+              <a:graphicFrameLocks xmlns:a="http://schemas.openxmlformats.org/drawingml/2006/main" noChangeAspect="1"/>
+            </wp:cNvGraphicFramePr>
+            <a:graphic xmlns:a="http://schemas.openxmlformats.org/drawingml/2006/main">
+              <a:graphicData uri="http://schemas.openxmlformats.org/drawingml/2006/picture">
+                <pic:pic xmlns:pic="http://schemas.openxmlformats.org/drawingml/2006/picture">
+                  <pic:nvPicPr>
+                    <pic:cNvPr id="1329743871" name="Picture 10" descr="A screenshot of a phone&#10;&#10;AI-generated content may be incorrect."/>
+                    <pic:cNvPicPr/>
+                  </pic:nvPicPr>
+                  <pic:blipFill>
+                    <a:blip r:embed="rId19" cstate="print">
+                      <a:extLst>
+                        <a:ext uri="{28A0092B-C50C-407E-A947-70E740481C1C}">
+                          <a14:useLocalDpi xmlns:a14="http://schemas.microsoft.com/office/drawing/2010/main" val="0"/>
+                        </a:ext>
+                      </a:extLst>
+                    </a:blip>
+                    <a:stretch>
+                      <a:fillRect/>
+                    </a:stretch>
+                  </pic:blipFill>
+                  <pic:spPr>
+                    <a:xfrm>
+                      <a:off x="0" y="0"/>
+                      <a:ext cx="1388110" cy="3004185"/>
+                    </a:xfrm>
+                    <a:prstGeom prst="rect">
+                      <a:avLst/>
+                    </a:prstGeom>
+                  </pic:spPr>
+                </pic:pic>
+              </a:graphicData>
+            </a:graphic>
+            <wp14:sizeRelH relativeFrom="page">
+              <wp14:pctWidth>0</wp14:pctWidth>
+            </wp14:sizeRelH>
+            <wp14:sizeRelV relativeFrom="page">
+              <wp14:pctHeight>0</wp14:pctHeight>
+            </wp14:sizeRelV>
+          </wp:anchor>
+        </w:drawing>
+      </w:r>
+      <w:r>
+        <w:rPr>
+          <w:rFonts w:ascii="Segoe UI" w:eastAsia="Times New Roman" w:hAnsi="Segoe UI" w:cs="Segoe UI"/>
+          <w:b/>
+          <w:bCs/>
+          <w:color w:val="000000" w:themeColor="text1"/>
+          <w:kern w:val="0"/>
+          <w14:ligatures w14:val="none"/>
+        </w:rPr>
+        <w:t>ReportingPage.js</w:t>
+      </w:r>
+    </w:p>
+    <w:p>
+      <w:pPr>
+        <w:spacing w:before="100" w:beforeAutospacing="1" w:after="100" w:afterAutospacing="1" w:line="240" w:lineRule="auto"/>
+        <w:rPr>
+          <w:rFonts w:ascii="Segoe UI" w:eastAsia="Times New Roman" w:hAnsi="Segoe UI" w:cs="Segoe UI"/>
+          <w:color w:val="000000" w:themeColor="text1"/>
+          <w:kern w:val="0"/>
+          <w14:ligatures w14:val="none"/>
+        </w:rPr>
+      </w:pPr>
+      <w:r>
+        <w:rPr>
+          <w:rFonts w:ascii="Segoe UI" w:eastAsia="Times New Roman" w:hAnsi="Segoe UI" w:cs="Segoe UI"/>
+          <w:color w:val="000000" w:themeColor="text1"/>
+          <w:kern w:val="0"/>
+          <w14:ligatures w14:val="none"/>
+        </w:rPr>
+        <w:t>The purpose of this file is to a</w:t>
+      </w:r>
+      <w:r>
+        <w:rPr>
+          <w:rFonts w:ascii="Segoe UI" w:eastAsia="Times New Roman" w:hAnsi="Segoe UI" w:cs="Segoe UI"/>
+          <w:color w:val="000000" w:themeColor="text1"/>
+          <w:kern w:val="0"/>
+          <w14:ligatures w14:val="none"/>
+        </w:rPr>
+        <w:t xml:space="preserve">llows administrators or users to generate </w:t>
+      </w:r>
+      <w:r>
+        <w:rPr>
+          <w:rFonts w:ascii="Segoe UI" w:eastAsia="Times New Roman" w:hAnsi="Segoe UI" w:cs="Segoe UI"/>
+          <w:color w:val="000000" w:themeColor="text1"/>
+          <w:kern w:val="0"/>
+          <w14:ligatures w14:val="none"/>
+        </w:rPr>
+        <w:t xml:space="preserve">reports </w:t>
+      </w:r>
+      <w:r>
+        <w:rPr>
+          <w:rFonts w:ascii="Segoe UI" w:eastAsia="Times New Roman" w:hAnsi="Segoe UI" w:cs="Segoe UI"/>
+          <w:color w:val="000000" w:themeColor="text1"/>
+          <w:kern w:val="0"/>
+          <w14:ligatures w14:val="none"/>
+        </w:rPr>
+        <w:t>concerning parking usage and availability.</w:t>
+      </w:r>
+      <w:r>
+        <w:rPr>
+          <w:rFonts w:ascii="Segoe UI" w:eastAsia="Times New Roman" w:hAnsi="Segoe UI" w:cs="Segoe UI"/>
+          <w:color w:val="000000" w:themeColor="text1"/>
+          <w:kern w:val="0"/>
+          <w14:ligatures w14:val="none"/>
+        </w:rPr>
+        <w:t xml:space="preserve"> This </w:t>
+      </w:r>
+      <w:r>
+        <w:rPr>
+          <w:rFonts w:ascii="Segoe UI" w:eastAsia="Times New Roman" w:hAnsi="Segoe UI" w:cs="Segoe UI"/>
+          <w:color w:val="000000" w:themeColor="text1"/>
+          <w:kern w:val="0"/>
+          <w14:ligatures w14:val="none"/>
+        </w:rPr>
+        <w:t>includes a picture and a description, which is then sent from the user’s email to an email address designated for the local parking authority.</w:t>
+      </w:r>
+    </w:p>
+    <w:p>
+      <w:pPr>
+        <w:spacing w:before="240" w:after="240" w:line="240" w:lineRule="auto"/>
+        <w:rPr>
+          <w:rFonts w:ascii="Segoe UI" w:eastAsia="Times New Roman" w:hAnsi="Segoe UI" w:cs="Segoe UI"/>
+          <w:b/>
+          <w:bCs/>
+          <w:color w:val="000000" w:themeColor="text1"/>
+          <w:kern w:val="0"/>
+          <w14:ligatures w14:val="none"/>
+        </w:rPr>
+      </w:pPr>
+    </w:p>
+    <w:p>
+      <w:pPr>
+        <w:spacing w:before="240" w:after="240" w:line="240" w:lineRule="auto"/>
+        <w:rPr>
+          <w:rFonts w:ascii="Segoe UI" w:eastAsia="Times New Roman" w:hAnsi="Segoe UI" w:cs="Segoe UI"/>
+          <w:b/>
+          <w:bCs/>
+          <w:color w:val="000000" w:themeColor="text1"/>
+          <w:kern w:val="0"/>
+          <w14:ligatures w14:val="none"/>
+        </w:rPr>
+      </w:pPr>
+    </w:p>
+    <w:p>
+      <w:pPr>
+        <w:spacing w:before="240" w:after="240" w:line="240" w:lineRule="auto"/>
+        <w:rPr>
+          <w:rFonts w:ascii="Segoe UI" w:eastAsia="Times New Roman" w:hAnsi="Segoe UI" w:cs="Segoe UI"/>
+          <w:b/>
+          <w:bCs/>
+          <w:color w:val="000000" w:themeColor="text1"/>
+          <w:kern w:val="0"/>
+          <w14:ligatures w14:val="none"/>
+        </w:rPr>
+      </w:pPr>
+    </w:p>
+    <w:p>
+      <w:pPr>
+        <w:spacing w:before="240" w:after="240" w:line="240" w:lineRule="auto"/>
+        <w:rPr>
+          <w:rFonts w:ascii="Segoe UI" w:eastAsia="Times New Roman" w:hAnsi="Segoe UI" w:cs="Segoe UI"/>
+          <w:b/>
+          <w:bCs/>
+          <w:color w:val="000000" w:themeColor="text1"/>
+          <w:kern w:val="0"/>
+          <w14:ligatures w14:val="none"/>
+        </w:rPr>
+      </w:pPr>
+    </w:p>
+    <w:p>
+      <w:pPr>
+        <w:spacing w:before="240" w:after="240" w:line="240" w:lineRule="auto"/>
+        <w:rPr>
+          <w:rFonts w:ascii="Segoe UI" w:eastAsia="Times New Roman" w:hAnsi="Segoe UI" w:cs="Segoe UI"/>
+          <w:b/>
+          <w:bCs/>
+          <w:color w:val="000000" w:themeColor="text1"/>
+          <w:kern w:val="0"/>
+          <w14:ligatures w14:val="none"/>
+        </w:rPr>
+      </w:pPr>
+    </w:p>
+    <w:p>
+      <w:pPr>
+        <w:spacing w:before="240" w:after="240" w:line="240" w:lineRule="auto"/>
+        <w:rPr>
+          <w:rFonts w:ascii="Segoe UI" w:eastAsia="Times New Roman" w:hAnsi="Segoe UI" w:cs="Segoe UI"/>
+          <w:b/>
+          <w:bCs/>
+          <w:color w:val="000000" w:themeColor="text1"/>
+          <w:kern w:val="0"/>
+          <w14:ligatures w14:val="none"/>
+        </w:rPr>
+      </w:pPr>
+    </w:p>
+    <w:p>
+      <w:pPr>
+        <w:spacing w:before="240" w:after="240" w:line="240" w:lineRule="auto"/>
+        <w:rPr>
+          <w:rFonts w:ascii="Segoe UI" w:eastAsia="Times New Roman" w:hAnsi="Segoe UI" w:cs="Segoe UI"/>
+          <w:b/>
+          <w:bCs/>
+          <w:color w:val="000000" w:themeColor="text1"/>
+          <w:kern w:val="0"/>
+          <w14:ligatures w14:val="none"/>
+        </w:rPr>
+      </w:pPr>
+    </w:p>
+    <w:p>
+      <w:pPr>
+        <w:spacing w:before="240" w:after="240" w:line="240" w:lineRule="auto"/>
+        <w:rPr>
+          <w:rFonts w:ascii="Segoe UI" w:eastAsia="Times New Roman" w:hAnsi="Segoe UI" w:cs="Segoe UI"/>
+          <w:b/>
+          <w:bCs/>
+          <w:color w:val="000000" w:themeColor="text1"/>
+          <w:kern w:val="0"/>
+          <w14:ligatures w14:val="none"/>
+        </w:rPr>
+      </w:pPr>
+    </w:p>
+    <w:p>
+      <w:pPr>
+        <w:spacing w:before="240" w:after="240" w:line="240" w:lineRule="auto"/>
+        <w:rPr>
+          <w:rFonts w:ascii="Segoe UI" w:eastAsia="Times New Roman" w:hAnsi="Segoe UI" w:cs="Segoe UI"/>
+          <w:b/>
+          <w:bCs/>
+          <w:color w:val="000000" w:themeColor="text1"/>
+          <w:kern w:val="0"/>
+          <w14:ligatures w14:val="none"/>
+        </w:rPr>
+      </w:pPr>
+    </w:p>
+    <w:p>
+      <w:pPr>
+        <w:spacing w:before="240" w:after="240" w:line="240" w:lineRule="auto"/>
+        <w:rPr>
+          <w:rFonts w:ascii="Segoe UI" w:eastAsia="Times New Roman" w:hAnsi="Segoe UI" w:cs="Segoe UI"/>
+          <w:b/>
+          <w:bCs/>
+          <w:color w:val="000000" w:themeColor="text1"/>
+          <w:kern w:val="0"/>
+          <w14:ligatures w14:val="none"/>
+        </w:rPr>
+      </w:pPr>
+      <w:r>
+        <w:rPr>
+          <w:rFonts w:ascii="Segoe UI" w:eastAsia="Times New Roman" w:hAnsi="Segoe UI" w:cs="Segoe UI"/>
+          <w:noProof/>
+          <w:color w:val="000000" w:themeColor="text1"/>
+          <w:kern w:val="0"/>
+        </w:rPr>
+        <w:lastRenderedPageBreak/>
+        <w:drawing>
+          <wp:anchor distT="0" distB="0" distL="114300" distR="114300" simplePos="0" relativeHeight="251667456" behindDoc="0" locked="0" layoutInCell="1" allowOverlap="1" wp14:anchorId="63E3BDEF" wp14:editId="07BF8061">
+            <wp:simplePos x="0" y="0"/>
+            <wp:positionH relativeFrom="column">
+              <wp:posOffset>4387442</wp:posOffset>
+            </wp:positionH>
+            <wp:positionV relativeFrom="paragraph">
+              <wp:posOffset>527</wp:posOffset>
+            </wp:positionV>
+            <wp:extent cx="1444293" cy="3126213"/>
+            <wp:effectExtent l="0" t="0" r="3810" b="0"/>
+            <wp:wrapThrough wrapText="bothSides">
+              <wp:wrapPolygon edited="0">
+                <wp:start x="0" y="0"/>
+                <wp:lineTo x="0" y="21499"/>
+                <wp:lineTo x="21467" y="21499"/>
+                <wp:lineTo x="21467" y="0"/>
+                <wp:lineTo x="0" y="0"/>
+              </wp:wrapPolygon>
+            </wp:wrapThrough>
+            <wp:docPr id="1290061885" name="Picture 11" descr="A red rectangle with white background&#10;&#10;AI-generated content may be incorrect."/>
+            <wp:cNvGraphicFramePr>
+              <a:graphicFrameLocks xmlns:a="http://schemas.openxmlformats.org/drawingml/2006/main" noChangeAspect="1"/>
+            </wp:cNvGraphicFramePr>
+            <a:graphic xmlns:a="http://schemas.openxmlformats.org/drawingml/2006/main">
+              <a:graphicData uri="http://schemas.openxmlformats.org/drawingml/2006/picture">
+                <pic:pic xmlns:pic="http://schemas.openxmlformats.org/drawingml/2006/picture">
+                  <pic:nvPicPr>
+                    <pic:cNvPr id="1290061885" name="Picture 11" descr="A red rectangle with white background&#10;&#10;AI-generated content may be incorrect."/>
+                    <pic:cNvPicPr/>
+                  </pic:nvPicPr>
+                  <pic:blipFill>
+                    <a:blip r:embed="rId20" cstate="print">
+                      <a:extLst>
+                        <a:ext uri="{28A0092B-C50C-407E-A947-70E740481C1C}">
+                          <a14:useLocalDpi xmlns:a14="http://schemas.microsoft.com/office/drawing/2010/main" val="0"/>
+                        </a:ext>
+                      </a:extLst>
+                    </a:blip>
+                    <a:stretch>
+                      <a:fillRect/>
+                    </a:stretch>
+                  </pic:blipFill>
+                  <pic:spPr>
+                    <a:xfrm>
+                      <a:off x="0" y="0"/>
+                      <a:ext cx="1445530" cy="3128891"/>
+                    </a:xfrm>
+                    <a:prstGeom prst="rect">
+                      <a:avLst/>
+                    </a:prstGeom>
+                  </pic:spPr>
+                </pic:pic>
+              </a:graphicData>
+            </a:graphic>
+            <wp14:sizeRelH relativeFrom="page">
+              <wp14:pctWidth>0</wp14:pctWidth>
+            </wp14:sizeRelH>
+            <wp14:sizeRelV relativeFrom="page">
+              <wp14:pctHeight>0</wp14:pctHeight>
+            </wp14:sizeRelV>
+          </wp:anchor>
+        </w:drawing>
+      </w:r>
+      <w:r>
+        <w:rPr>
+          <w:rFonts w:ascii="Segoe UI" w:eastAsia="Times New Roman" w:hAnsi="Segoe UI" w:cs="Segoe UI"/>
+          <w:b/>
+          <w:bCs/>
+          <w:color w:val="000000" w:themeColor="text1"/>
+          <w:kern w:val="0"/>
+          <w14:ligatures w14:val="none"/>
+        </w:rPr>
+        <w:t>SettingsPage.js</w:t>
+      </w:r>
+    </w:p>
+    <w:p>
+      <w:pPr>
+        <w:spacing w:before="100" w:beforeAutospacing="1" w:after="100" w:afterAutospacing="1" w:line="240" w:lineRule="auto"/>
+        <w:rPr>
+          <w:rFonts w:ascii="Segoe UI" w:eastAsia="Times New Roman" w:hAnsi="Segoe UI" w:cs="Segoe UI"/>
+          <w:color w:val="000000" w:themeColor="text1"/>
+          <w:kern w:val="0"/>
+          <w14:ligatures w14:val="none"/>
+        </w:rPr>
+      </w:pPr>
+      <w:r>
+        <w:rPr>
+          <w:rFonts w:ascii="Segoe UI" w:eastAsia="Times New Roman" w:hAnsi="Segoe UI" w:cs="Segoe UI"/>
+          <w:color w:val="000000" w:themeColor="text1"/>
+          <w:kern w:val="0"/>
+          <w14:ligatures w14:val="none"/>
+        </w:rPr>
+        <w:t xml:space="preserve">The purpose of this file is to allow the user to logout of the account they are currently signed into </w:t>
+      </w:r>
+      <w:proofErr w:type="gramStart"/>
+      <w:r>
+        <w:rPr>
+          <w:rFonts w:ascii="Segoe UI" w:eastAsia="Times New Roman" w:hAnsi="Segoe UI" w:cs="Segoe UI"/>
+          <w:color w:val="000000" w:themeColor="text1"/>
+          <w:kern w:val="0"/>
+          <w14:ligatures w14:val="none"/>
+        </w:rPr>
+        <w:t>and also</w:t>
+      </w:r>
+      <w:proofErr w:type="gramEnd"/>
+      <w:r>
+        <w:rPr>
+          <w:rFonts w:ascii="Segoe UI" w:eastAsia="Times New Roman" w:hAnsi="Segoe UI" w:cs="Segoe UI"/>
+          <w:color w:val="000000" w:themeColor="text1"/>
+          <w:kern w:val="0"/>
+          <w14:ligatures w14:val="none"/>
+        </w:rPr>
+        <w:t xml:space="preserve"> access the administrator page and settings for adding, deleting, or modifying existing parking lots if they are designated in the SupaBase table to have elevated administrator access.</w:t>
+      </w:r>
+    </w:p>
+    <w:p>
+      <w:pPr>
+        <w:spacing w:before="240" w:after="240" w:line="240" w:lineRule="auto"/>
+        <w:rPr>
+          <w:rFonts w:ascii="Segoe UI" w:eastAsia="Times New Roman" w:hAnsi="Segoe UI" w:cs="Segoe UI"/>
+          <w:b/>
+          <w:bCs/>
+          <w:color w:val="000000" w:themeColor="text1"/>
+          <w:kern w:val="0"/>
+          <w14:ligatures w14:val="none"/>
+        </w:rPr>
+      </w:pPr>
+    </w:p>
+    <w:p>
+      <w:pPr>
+        <w:spacing w:before="240" w:after="240" w:line="240" w:lineRule="auto"/>
+        <w:rPr>
+          <w:rFonts w:ascii="Segoe UI" w:eastAsia="Times New Roman" w:hAnsi="Segoe UI" w:cs="Segoe UI"/>
+          <w:b/>
+          <w:bCs/>
+          <w:color w:val="000000" w:themeColor="text1"/>
+          <w:kern w:val="0"/>
+          <w14:ligatures w14:val="none"/>
+        </w:rPr>
+      </w:pPr>
+    </w:p>
+    <w:p>
+      <w:pPr>
+        <w:spacing w:before="240" w:after="240" w:line="240" w:lineRule="auto"/>
+        <w:rPr>
+          <w:rFonts w:ascii="Segoe UI" w:eastAsia="Times New Roman" w:hAnsi="Segoe UI" w:cs="Segoe UI"/>
+          <w:b/>
+          <w:bCs/>
+          <w:color w:val="000000" w:themeColor="text1"/>
+          <w:kern w:val="0"/>
+          <w14:ligatures w14:val="none"/>
+        </w:rPr>
+      </w:pPr>
+    </w:p>
+    <w:p>
+      <w:pPr>
+        <w:spacing w:before="240" w:after="240" w:line="240" w:lineRule="auto"/>
+        <w:rPr>
+          <w:rFonts w:ascii="Segoe UI" w:eastAsia="Times New Roman" w:hAnsi="Segoe UI" w:cs="Segoe UI"/>
+          <w:b/>
+          <w:bCs/>
+          <w:color w:val="000000" w:themeColor="text1"/>
+          <w:kern w:val="0"/>
+          <w14:ligatures w14:val="none"/>
+        </w:rPr>
+      </w:pPr>
+    </w:p>
+    <w:p>
+      <w:pPr>
+        <w:spacing w:before="240" w:after="240" w:line="240" w:lineRule="auto"/>
+        <w:rPr>
+          <w:rFonts w:ascii="Segoe UI" w:eastAsia="Times New Roman" w:hAnsi="Segoe UI" w:cs="Segoe UI"/>
+          <w:b/>
+          <w:bCs/>
+          <w:color w:val="000000" w:themeColor="text1"/>
+          <w:kern w:val="0"/>
+          <w14:ligatures w14:val="none"/>
+        </w:rPr>
+      </w:pPr>
+    </w:p>
+    <w:p>
+      <w:pPr>
+        <w:spacing w:before="240" w:after="240" w:line="240" w:lineRule="auto"/>
+        <w:rPr>
+          <w:rFonts w:ascii="Segoe UI" w:eastAsia="Times New Roman" w:hAnsi="Segoe UI" w:cs="Segoe UI"/>
+          <w:b/>
+          <w:bCs/>
+          <w:color w:val="000000" w:themeColor="text1"/>
+          <w:kern w:val="0"/>
+          <w14:ligatures w14:val="none"/>
+        </w:rPr>
+      </w:pPr>
+      <w:r>
+        <w:rPr>
+          <w:rFonts w:ascii="Segoe UI" w:eastAsia="Times New Roman" w:hAnsi="Segoe UI" w:cs="Segoe UI"/>
+          <w:noProof/>
+          <w:color w:val="000000" w:themeColor="text1"/>
+          <w:kern w:val="0"/>
+        </w:rPr>
+        <w:drawing>
+          <wp:anchor distT="0" distB="0" distL="114300" distR="114300" simplePos="0" relativeHeight="251669504" behindDoc="0" locked="0" layoutInCell="1" allowOverlap="1" wp14:anchorId="4B8A419B" wp14:editId="7BDDD19D">
+            <wp:simplePos x="0" y="0"/>
+            <wp:positionH relativeFrom="column">
+              <wp:posOffset>2835444</wp:posOffset>
+            </wp:positionH>
+            <wp:positionV relativeFrom="paragraph">
+              <wp:posOffset>267970</wp:posOffset>
+            </wp:positionV>
+            <wp:extent cx="1444625" cy="3128010"/>
+            <wp:effectExtent l="0" t="0" r="3175" b="0"/>
+            <wp:wrapThrough wrapText="bothSides">
+              <wp:wrapPolygon edited="0">
+                <wp:start x="0" y="0"/>
+                <wp:lineTo x="0" y="21486"/>
+                <wp:lineTo x="21458" y="21486"/>
+                <wp:lineTo x="21458" y="0"/>
+                <wp:lineTo x="0" y="0"/>
+              </wp:wrapPolygon>
+            </wp:wrapThrough>
+            <wp:docPr id="168432947" name="Picture 13" descr="A map of a city&#10;&#10;AI-generated content may be incorrect."/>
+            <wp:cNvGraphicFramePr>
+              <a:graphicFrameLocks xmlns:a="http://schemas.openxmlformats.org/drawingml/2006/main" noChangeAspect="1"/>
+            </wp:cNvGraphicFramePr>
+            <a:graphic xmlns:a="http://schemas.openxmlformats.org/drawingml/2006/main">
+              <a:graphicData uri="http://schemas.openxmlformats.org/drawingml/2006/picture">
+                <pic:pic xmlns:pic="http://schemas.openxmlformats.org/drawingml/2006/picture">
+                  <pic:nvPicPr>
+                    <pic:cNvPr id="168432947" name="Picture 13" descr="A map of a city&#10;&#10;AI-generated content may be incorrect."/>
+                    <pic:cNvPicPr/>
+                  </pic:nvPicPr>
+                  <pic:blipFill>
+                    <a:blip r:embed="rId21" cstate="print">
+                      <a:extLst>
+                        <a:ext uri="{28A0092B-C50C-407E-A947-70E740481C1C}">
+                          <a14:useLocalDpi xmlns:a14="http://schemas.microsoft.com/office/drawing/2010/main" val="0"/>
+                        </a:ext>
+                      </a:extLst>
+                    </a:blip>
+                    <a:stretch>
+                      <a:fillRect/>
+                    </a:stretch>
+                  </pic:blipFill>
+                  <pic:spPr>
+                    <a:xfrm>
+                      <a:off x="0" y="0"/>
+                      <a:ext cx="1444625" cy="3128010"/>
+                    </a:xfrm>
+                    <a:prstGeom prst="rect">
+                      <a:avLst/>
+                    </a:prstGeom>
+                  </pic:spPr>
+                </pic:pic>
+              </a:graphicData>
+            </a:graphic>
+            <wp14:sizeRelH relativeFrom="page">
+              <wp14:pctWidth>0</wp14:pctWidth>
+            </wp14:sizeRelH>
+            <wp14:sizeRelV relativeFrom="page">
+              <wp14:pctHeight>0</wp14:pctHeight>
+            </wp14:sizeRelV>
+          </wp:anchor>
+        </w:drawing>
+      </w:r>
+      <w:r>
+        <w:rPr>
+          <w:rFonts w:ascii="Segoe UI" w:eastAsia="Times New Roman" w:hAnsi="Segoe UI" w:cs="Segoe UI"/>
+          <w:noProof/>
+          <w:color w:val="000000" w:themeColor="text1"/>
+          <w:kern w:val="0"/>
+        </w:rPr>
+        <w:drawing>
+          <wp:anchor distT="0" distB="0" distL="114300" distR="114300" simplePos="0" relativeHeight="251668480" behindDoc="0" locked="0" layoutInCell="1" allowOverlap="1" wp14:anchorId="1CFAE16C" wp14:editId="6F07087F">
+            <wp:simplePos x="0" y="0"/>
+            <wp:positionH relativeFrom="column">
+              <wp:posOffset>4386976</wp:posOffset>
+            </wp:positionH>
+            <wp:positionV relativeFrom="paragraph">
+              <wp:posOffset>267970</wp:posOffset>
+            </wp:positionV>
+            <wp:extent cx="1445895" cy="3128010"/>
+            <wp:effectExtent l="0" t="0" r="1905" b="0"/>
+            <wp:wrapThrough wrapText="bothSides">
+              <wp:wrapPolygon edited="0">
+                <wp:start x="0" y="0"/>
+                <wp:lineTo x="0" y="21486"/>
+                <wp:lineTo x="21439" y="21486"/>
+                <wp:lineTo x="21439" y="0"/>
+                <wp:lineTo x="0" y="0"/>
+              </wp:wrapPolygon>
+            </wp:wrapThrough>
+            <wp:docPr id="1112449623" name="Picture 12" descr="A map of a city&#10;&#10;AI-generated content may be incorrect."/>
+            <wp:cNvGraphicFramePr>
+              <a:graphicFrameLocks xmlns:a="http://schemas.openxmlformats.org/drawingml/2006/main" noChangeAspect="1"/>
+            </wp:cNvGraphicFramePr>
+            <a:graphic xmlns:a="http://schemas.openxmlformats.org/drawingml/2006/main">
+              <a:graphicData uri="http://schemas.openxmlformats.org/drawingml/2006/picture">
+                <pic:pic xmlns:pic="http://schemas.openxmlformats.org/drawingml/2006/picture">
+                  <pic:nvPicPr>
+                    <pic:cNvPr id="1112449623" name="Picture 12" descr="A map of a city&#10;&#10;AI-generated content may be incorrect."/>
+                    <pic:cNvPicPr/>
+                  </pic:nvPicPr>
+                  <pic:blipFill>
+                    <a:blip r:embed="rId22" cstate="print">
+                      <a:extLst>
+                        <a:ext uri="{28A0092B-C50C-407E-A947-70E740481C1C}">
+                          <a14:useLocalDpi xmlns:a14="http://schemas.microsoft.com/office/drawing/2010/main" val="0"/>
+                        </a:ext>
+                      </a:extLst>
+                    </a:blip>
+                    <a:stretch>
+                      <a:fillRect/>
+                    </a:stretch>
+                  </pic:blipFill>
+                  <pic:spPr>
+                    <a:xfrm>
+                      <a:off x="0" y="0"/>
+                      <a:ext cx="1445895" cy="3128010"/>
+                    </a:xfrm>
+                    <a:prstGeom prst="rect">
+                      <a:avLst/>
+                    </a:prstGeom>
+                  </pic:spPr>
+                </pic:pic>
+              </a:graphicData>
+            </a:graphic>
+            <wp14:sizeRelH relativeFrom="page">
+              <wp14:pctWidth>0</wp14:pctWidth>
+            </wp14:sizeRelH>
+            <wp14:sizeRelV relativeFrom="page">
+              <wp14:pctHeight>0</wp14:pctHeight>
+            </wp14:sizeRelV>
+          </wp:anchor>
+        </w:drawing>
+      </w:r>
+      <w:r>
+        <w:rPr>
+          <w:rFonts w:ascii="Segoe UI" w:eastAsia="Times New Roman" w:hAnsi="Segoe UI" w:cs="Segoe UI"/>
+          <w:b/>
+          <w:bCs/>
+          <w:color w:val="000000" w:themeColor="text1"/>
+          <w:kern w:val="0"/>
+          <w14:ligatures w14:val="none"/>
+        </w:rPr>
+        <w:t>MapPage.js</w:t>
+      </w:r>
+    </w:p>
+    <w:p>
+      <w:pPr>
+        <w:spacing w:before="100" w:beforeAutospacing="1" w:after="100" w:afterAutospacing="1" w:line="240" w:lineRule="auto"/>
+        <w:rPr>
+          <w:rFonts w:ascii="Segoe UI" w:eastAsia="Times New Roman" w:hAnsi="Segoe UI" w:cs="Segoe UI"/>
+          <w:color w:val="000000" w:themeColor="text1"/>
+          <w:kern w:val="0"/>
+          <w14:ligatures w14:val="none"/>
+        </w:rPr>
+      </w:pPr>
+      <w:r>
+        <w:rPr>
+          <w:rFonts w:ascii="Segoe UI" w:eastAsia="Times New Roman" w:hAnsi="Segoe UI" w:cs="Segoe UI"/>
+          <w:color w:val="000000" w:themeColor="text1"/>
+          <w:kern w:val="0"/>
+          <w14:ligatures w14:val="none"/>
+        </w:rPr>
+        <w:t>The purpose of this file is to</w:t>
+      </w:r>
+      <w:r>
+        <w:rPr>
+          <w:rFonts w:ascii="Segoe UI" w:eastAsia="Times New Roman" w:hAnsi="Segoe UI" w:cs="Segoe UI"/>
+          <w:color w:val="000000" w:themeColor="text1"/>
+          <w:kern w:val="0"/>
+          <w14:ligatures w14:val="none"/>
+        </w:rPr>
+        <w:t xml:space="preserve"> </w:t>
+      </w:r>
+      <w:r>
+        <w:rPr>
+          <w:rFonts w:ascii="Segoe UI" w:eastAsia="Times New Roman" w:hAnsi="Segoe UI" w:cs="Segoe UI"/>
+          <w:color w:val="000000" w:themeColor="text1"/>
+          <w:kern w:val="0"/>
+          <w14:ligatures w14:val="none"/>
+        </w:rPr>
+        <w:t>p</w:t>
+      </w:r>
+      <w:r>
+        <w:rPr>
+          <w:rFonts w:ascii="Segoe UI" w:eastAsia="Times New Roman" w:hAnsi="Segoe UI" w:cs="Segoe UI"/>
+          <w:color w:val="000000" w:themeColor="text1"/>
+          <w:kern w:val="0"/>
+          <w14:ligatures w14:val="none"/>
+        </w:rPr>
+        <w:t xml:space="preserve">resent a </w:t>
+      </w:r>
+      <w:r>
+        <w:rPr>
+          <w:rFonts w:ascii="Segoe UI" w:eastAsia="Times New Roman" w:hAnsi="Segoe UI" w:cs="Segoe UI"/>
+          <w:color w:val="000000" w:themeColor="text1"/>
+          <w:kern w:val="0"/>
+          <w14:ligatures w14:val="none"/>
+        </w:rPr>
+        <w:t>map-based</w:t>
+      </w:r>
+      <w:r>
+        <w:rPr>
+          <w:rFonts w:ascii="Segoe UI" w:eastAsia="Times New Roman" w:hAnsi="Segoe UI" w:cs="Segoe UI"/>
+          <w:color w:val="000000" w:themeColor="text1"/>
+          <w:kern w:val="0"/>
+          <w14:ligatures w14:val="none"/>
+        </w:rPr>
+        <w:t xml:space="preserve"> view where users can see real-time available spots</w:t>
+      </w:r>
+      <w:r>
+        <w:rPr>
+          <w:rFonts w:ascii="Segoe UI" w:eastAsia="Times New Roman" w:hAnsi="Segoe UI" w:cs="Segoe UI"/>
+          <w:color w:val="000000" w:themeColor="text1"/>
+          <w:kern w:val="0"/>
+          <w14:ligatures w14:val="none"/>
+        </w:rPr>
+        <w:t xml:space="preserve"> </w:t>
+      </w:r>
+      <w:r>
+        <w:rPr>
+          <w:rFonts w:ascii="Segoe UI" w:eastAsia="Times New Roman" w:hAnsi="Segoe UI" w:cs="Segoe UI"/>
+          <w:color w:val="000000" w:themeColor="text1"/>
+          <w:kern w:val="0"/>
+          <w14:ligatures w14:val="none"/>
+        </w:rPr>
+        <w:t>and navigational guidance.</w:t>
+      </w:r>
+      <w:r>
+        <w:rPr>
+          <w:rFonts w:ascii="Segoe UI" w:eastAsia="Times New Roman" w:hAnsi="Segoe UI" w:cs="Segoe UI"/>
+          <w:color w:val="000000" w:themeColor="text1"/>
+          <w:kern w:val="0"/>
+          <w14:ligatures w14:val="none"/>
+        </w:rPr>
+        <w:t xml:space="preserve"> It u</w:t>
+      </w:r>
+      <w:r>
+        <w:rPr>
+          <w:rFonts w:ascii="Segoe UI" w:eastAsia="Times New Roman" w:hAnsi="Segoe UI" w:cs="Segoe UI"/>
+          <w:color w:val="000000" w:themeColor="text1"/>
+          <w:kern w:val="0"/>
+          <w14:ligatures w14:val="none"/>
+        </w:rPr>
+        <w:t>tilizes dynamic fetching of data for displaying current availability.</w:t>
+      </w:r>
+      <w:r>
+        <w:rPr>
+          <w:rFonts w:ascii="Segoe UI" w:eastAsia="Times New Roman" w:hAnsi="Segoe UI" w:cs="Segoe UI"/>
+          <w:color w:val="000000" w:themeColor="text1"/>
+          <w:kern w:val="0"/>
+          <w14:ligatures w14:val="none"/>
+        </w:rPr>
+        <w:t xml:space="preserve"> It is</w:t>
+      </w:r>
+      <w:r>
+        <w:rPr>
+          <w:rFonts w:ascii="Segoe UI" w:eastAsia="Times New Roman" w:hAnsi="Segoe UI" w:cs="Segoe UI"/>
+          <w:color w:val="000000" w:themeColor="text1"/>
+          <w:kern w:val="0"/>
+          <w14:ligatures w14:val="none"/>
+        </w:rPr>
+        <w:t xml:space="preserve"> </w:t>
+      </w:r>
+      <w:r>
+        <w:rPr>
+          <w:rFonts w:ascii="Segoe UI" w:eastAsia="Times New Roman" w:hAnsi="Segoe UI" w:cs="Segoe UI"/>
+          <w:color w:val="000000" w:themeColor="text1"/>
+          <w:kern w:val="0"/>
+          <w14:ligatures w14:val="none"/>
+        </w:rPr>
+        <w:t>s</w:t>
+      </w:r>
+      <w:r>
+        <w:rPr>
+          <w:rFonts w:ascii="Segoe UI" w:eastAsia="Times New Roman" w:hAnsi="Segoe UI" w:cs="Segoe UI"/>
+          <w:color w:val="000000" w:themeColor="text1"/>
+          <w:kern w:val="0"/>
+          <w14:ligatures w14:val="none"/>
+        </w:rPr>
+        <w:t xml:space="preserve">tyled to integrate seamlessly with the rest of the application’s themes. </w:t>
+      </w:r>
+      <w:r>
+        <w:rPr>
+          <w:rFonts w:ascii="Segoe UI" w:eastAsia="Times New Roman" w:hAnsi="Segoe UI" w:cs="Segoe UI"/>
+          <w:color w:val="000000" w:themeColor="text1"/>
+          <w:kern w:val="0"/>
+          <w14:ligatures w14:val="none"/>
+        </w:rPr>
+        <w:t xml:space="preserve">It is where users will spend </w:t>
+      </w:r>
+      <w:r>
+        <w:rPr>
+          <w:rFonts w:ascii="Segoe UI" w:eastAsia="Times New Roman" w:hAnsi="Segoe UI" w:cs="Segoe UI"/>
+          <w:color w:val="000000" w:themeColor="text1"/>
+          <w:kern w:val="0"/>
+          <w14:ligatures w14:val="none"/>
+        </w:rPr>
+        <w:t xml:space="preserve">most of </w:t>
+      </w:r>
+      <w:r>
+        <w:rPr>
+          <w:rFonts w:ascii="Segoe UI" w:eastAsia="Times New Roman" w:hAnsi="Segoe UI" w:cs="Segoe UI"/>
+          <w:color w:val="000000" w:themeColor="text1"/>
+          <w:kern w:val="0"/>
+          <w14:ligatures w14:val="none"/>
+        </w:rPr>
+        <w:t>their time while using the application and serves</w:t>
+      </w:r>
+      <w:r>
+        <w:rPr>
+          <w:rFonts w:ascii="Segoe UI" w:eastAsia="Times New Roman" w:hAnsi="Segoe UI" w:cs="Segoe UI"/>
+          <w:color w:val="000000" w:themeColor="text1"/>
+          <w:kern w:val="0"/>
+          <w14:ligatures w14:val="none"/>
+        </w:rPr>
+        <w:t xml:space="preserve"> </w:t>
+      </w:r>
+      <w:r>
+        <w:rPr>
+          <w:rFonts w:ascii="Segoe UI" w:eastAsia="Times New Roman" w:hAnsi="Segoe UI" w:cs="Segoe UI"/>
+          <w:color w:val="000000" w:themeColor="text1"/>
+          <w:kern w:val="0"/>
+          <w14:ligatures w14:val="none"/>
+        </w:rPr>
+        <w:t>as a home screen once logged in. It shows users all parking lots on campus, it includes information about each parking</w:t>
+      </w:r>
+      <w:r>
+        <w:rPr>
+          <w:rFonts w:ascii="Segoe UI" w:eastAsia="Times New Roman" w:hAnsi="Segoe UI" w:cs="Segoe UI"/>
+          <w:color w:val="000000" w:themeColor="text1"/>
+          <w:kern w:val="0"/>
+          <w14:ligatures w14:val="none"/>
+        </w:rPr>
+        <w:t xml:space="preserve"> </w:t>
+      </w:r>
+      <w:r>
+        <w:rPr>
+          <w:rFonts w:ascii="Segoe UI" w:eastAsia="Times New Roman" w:hAnsi="Segoe UI" w:cs="Segoe UI"/>
+          <w:color w:val="000000" w:themeColor="text1"/>
+          <w:kern w:val="0"/>
+          <w14:ligatures w14:val="none"/>
+        </w:rPr>
+        <w:t>lot and allows users to filter through available lots as well as park or unpark in specific lots. This is done through</w:t>
+      </w:r>
+      <w:r>
+        <w:rPr>
+          <w:rFonts w:ascii="Segoe UI" w:eastAsia="Times New Roman" w:hAnsi="Segoe UI" w:cs="Segoe UI"/>
+          <w:color w:val="000000" w:themeColor="text1"/>
+          <w:kern w:val="0"/>
+          <w14:ligatures w14:val="none"/>
+        </w:rPr>
+        <w:t xml:space="preserve"> </w:t>
+      </w:r>
+      <w:r>
+        <w:rPr>
+          <w:rFonts w:ascii="Segoe UI" w:eastAsia="Times New Roman" w:hAnsi="Segoe UI" w:cs="Segoe UI"/>
+          <w:color w:val="000000" w:themeColor="text1"/>
+          <w:kern w:val="0"/>
+          <w14:ligatures w14:val="none"/>
+        </w:rPr>
+        <w:t xml:space="preserve">crafted queries that are sent to our SupaBase database, managed in this application through </w:t>
+      </w:r>
+      <w:r>
+        <w:rPr>
+          <w:rFonts w:ascii="Segoe UI" w:eastAsia="Times New Roman" w:hAnsi="Segoe UI" w:cs="Segoe UI"/>
+          <w:color w:val="000000" w:themeColor="text1"/>
+          <w:kern w:val="0"/>
+          <w14:ligatures w14:val="none"/>
+        </w:rPr>
+        <w:t>the “</w:t>
+      </w:r>
+      <w:r>
+        <w:rPr>
+          <w:rFonts w:ascii="Segoe UI" w:eastAsia="Times New Roman" w:hAnsi="Segoe UI" w:cs="Segoe UI"/>
+          <w:color w:val="000000" w:themeColor="text1"/>
+          <w:kern w:val="0"/>
+          <w14:ligatures w14:val="none"/>
+        </w:rPr>
+        <w:t>supabase.js</w:t>
+      </w:r>
+      <w:r>
+        <w:rPr>
+          <w:rFonts w:ascii="Segoe UI" w:eastAsia="Times New Roman" w:hAnsi="Segoe UI" w:cs="Segoe UI"/>
+          <w:color w:val="000000" w:themeColor="text1"/>
+          <w:kern w:val="0"/>
+          <w14:ligatures w14:val="none"/>
+        </w:rPr>
+        <w:t>” file</w:t>
+      </w:r>
+      <w:r>
+        <w:rPr>
+          <w:rFonts w:ascii="Segoe UI" w:eastAsia="Times New Roman" w:hAnsi="Segoe UI" w:cs="Segoe UI"/>
+          <w:color w:val="000000" w:themeColor="text1"/>
+          <w:kern w:val="0"/>
+          <w14:ligatures w14:val="none"/>
+        </w:rPr>
+        <w:t>. All information</w:t>
+      </w:r>
+      <w:r>
+        <w:rPr>
+          <w:rFonts w:ascii="Segoe UI" w:eastAsia="Times New Roman" w:hAnsi="Segoe UI" w:cs="Segoe UI"/>
+          <w:color w:val="000000" w:themeColor="text1"/>
+          <w:kern w:val="0"/>
+          <w14:ligatures w14:val="none"/>
+        </w:rPr>
+        <w:t xml:space="preserve"> </w:t>
+      </w:r>
+      <w:r>
+        <w:rPr>
+          <w:rFonts w:ascii="Segoe UI" w:eastAsia="Times New Roman" w:hAnsi="Segoe UI" w:cs="Segoe UI"/>
+          <w:color w:val="000000" w:themeColor="text1"/>
+          <w:kern w:val="0"/>
+          <w14:ligatures w14:val="none"/>
+        </w:rPr>
+        <w:t xml:space="preserve">retrieved on this page </w:t>
+      </w:r>
+      <w:r>
+        <w:rPr>
+          <w:rFonts w:ascii="Segoe UI" w:eastAsia="Times New Roman" w:hAnsi="Segoe UI" w:cs="Segoe UI"/>
+          <w:color w:val="000000" w:themeColor="text1"/>
+          <w:kern w:val="0"/>
+          <w14:ligatures w14:val="none"/>
+        </w:rPr>
+        <w:t xml:space="preserve">is stored </w:t>
+      </w:r>
+      <w:r>
+        <w:rPr>
+          <w:rFonts w:ascii="Segoe UI" w:eastAsia="Times New Roman" w:hAnsi="Segoe UI" w:cs="Segoe UI"/>
+          <w:color w:val="000000" w:themeColor="text1"/>
+          <w:kern w:val="0"/>
+          <w14:ligatures w14:val="none"/>
+        </w:rPr>
+        <w:t>in the "Parking Lot Table" and the "</w:t>
+      </w:r>
+      <w:proofErr w:type="spellStart"/>
+      <w:r>
+        <w:rPr>
+          <w:rFonts w:ascii="Segoe UI" w:eastAsia="Times New Roman" w:hAnsi="Segoe UI" w:cs="Segoe UI"/>
+          <w:color w:val="000000" w:themeColor="text1"/>
+          <w:kern w:val="0"/>
+          <w14:ligatures w14:val="none"/>
+        </w:rPr>
+        <w:t>SupaBase</w:t>
+      </w:r>
+      <w:proofErr w:type="spellEnd"/>
+      <w:r>
+        <w:rPr>
+          <w:rFonts w:ascii="Segoe UI" w:eastAsia="Times New Roman" w:hAnsi="Segoe UI" w:cs="Segoe UI"/>
+          <w:color w:val="000000" w:themeColor="text1"/>
+          <w:kern w:val="0"/>
+          <w14:ligatures w14:val="none"/>
+        </w:rPr>
+        <w:t xml:space="preserve"> Account</w:t>
+      </w:r>
+      <w:r>
+        <w:rPr>
+          <w:rFonts w:ascii="Segoe UI" w:eastAsia="Times New Roman" w:hAnsi="Segoe UI" w:cs="Segoe UI"/>
+          <w:color w:val="000000" w:themeColor="text1"/>
+          <w:kern w:val="0"/>
+          <w14:ligatures w14:val="none"/>
+        </w:rPr>
+        <w:t xml:space="preserve"> Table".</w:t>
+      </w:r>
+    </w:p>
+    <w:p>
+      <w:pPr>
+        <w:spacing w:before="360" w:after="240" w:line="240" w:lineRule="auto"/>
+        <w:outlineLvl w:val="3"/>
+        <w:rPr>
+          <w:rFonts w:ascii="Segoe UI" w:eastAsia="Times New Roman" w:hAnsi="Segoe UI" w:cs="Segoe UI"/>
+          <w:b/>
+          <w:bCs/>
+          <w:color w:val="000000" w:themeColor="text1"/>
+          <w:kern w:val="0"/>
+          <w:sz w:val="28"/>
+          <w:szCs w:val="28"/>
+          <w14:ligatures w14:val="none"/>
+        </w:rPr>
+      </w:pPr>
+      <w:r>
+        <w:rPr>
+          <w:rFonts w:ascii="Segoe UI" w:eastAsia="Times New Roman" w:hAnsi="Segoe UI" w:cs="Segoe UI"/>
+          <w:b/>
+          <w:bCs/>
+          <w:color w:val="000000" w:themeColor="text1"/>
+          <w:kern w:val="0"/>
+          <w:sz w:val="28"/>
+          <w:szCs w:val="28"/>
+          <w14:ligatures w14:val="none"/>
+        </w:rPr>
         <w:t>Supporting Functionality and Utilities</w:t>
       </w:r>
     </w:p>
@@ -5284,6 +6427,7 @@
           <w:kern w:val="0"/>
           <w14:ligatures w14:val="none"/>
         </w:rPr>
+        <w:lastRenderedPageBreak/>
         <w:t>The purpose of this file is to h</w:t>
       </w:r>
       <w:r>
@@ -5847,17 +6991,7 @@
           <w:kern w:val="0"/>
           <w14:ligatures w14:val="none"/>
         </w:rPr>
-        <w:t xml:space="preserve">You will need to update the “supabaseURL” </w:t>
-      </w:r>
-      <w:r>
-        <w:rPr>
-          <w:rFonts w:ascii="Segoe UI" w:eastAsia="Times New Roman" w:hAnsi="Segoe UI" w:cs="Segoe UI"/>
-          <w:color w:val="000000" w:themeColor="text1"/>
-          <w:kern w:val="0"/>
-          <w14:ligatures w14:val="none"/>
-        </w:rPr>
-        <w:lastRenderedPageBreak/>
-        <w:t>string and “supabaseAnonKey” string with your own that are connected to your SupaBase account.</w:t>
+        <w:t>You will need to update the “supabaseURL” string and “supabaseAnonKey” string with your own that are connected to your SupaBase account.</w:t>
       </w:r>
     </w:p>
     <w:p>
@@ -5881,6 +7015,7 @@
           <w:kern w:val="0"/>
           <w14:ligatures w14:val="none"/>
         </w:rPr>
+        <w:lastRenderedPageBreak/>
         <w:t xml:space="preserve">Download Expo Go from the </w:t>
       </w:r>
       <w:r>
@@ -8361,8 +9496,8 @@
       </w:pPr>
     </w:p>
     <w:sectPr>
-      <w:headerReference w:type="even" r:id="rId13"/>
-      <w:headerReference w:type="default" r:id="rId14"/>
+      <w:headerReference w:type="even" r:id="rId23"/>
+      <w:headerReference w:type="default" r:id="rId24"/>
       <w:pgSz w:w="12240" w:h="15840"/>
       <w:pgMar w:top="1440" w:right="1440" w:bottom="1440" w:left="1440" w:header="720" w:footer="720" w:gutter="0"/>
       <w:cols w:space="720"/>

</xml_diff>